<commit_message>
Work Toward Scale Detection
Setup Midi parser to take in at max 12 notes and send them to the scale
detector. The scale detector is going to base scales off the size of the
steps to each note, so currently the detector will not work for actual
songs.
</commit_message>
<xml_diff>
--- a/Documentation/Weekly Project Summary.docx
+++ b/Documentation/Weekly Project Summary.docx
@@ -1,6 +1,6 @@
 
 <file path=word/document.xml><?xml version="1.0" encoding="utf-8"?>
-<w:document xmlns:wpc="http://schemas.microsoft.com/office/word/2010/wordprocessingCanvas" xmlns:mc="http://schemas.openxmlformats.org/markup-compatibility/2006" xmlns:o="urn:schemas-microsoft-com:office:office" xmlns:r="http://schemas.openxmlformats.org/officeDocument/2006/relationships" xmlns:m="http://schemas.openxmlformats.org/officeDocument/2006/math" xmlns:v="urn:schemas-microsoft-com:vml" xmlns:wp14="http://schemas.microsoft.com/office/word/2010/wordprocessingDrawing" xmlns:wp="http://schemas.openxmlformats.org/drawingml/2006/wordprocessingDrawing" xmlns:w10="urn:schemas-microsoft-com:office:word" xmlns:w="http://schemas.openxmlformats.org/wordprocessingml/2006/main" xmlns:w14="http://schemas.microsoft.com/office/word/2010/wordml" xmlns:wpg="http://schemas.microsoft.com/office/word/2010/wordprocessingGroup" xmlns:wpi="http://schemas.microsoft.com/office/word/2010/wordprocessingInk" xmlns:wne="http://schemas.microsoft.com/office/word/2006/wordml" xmlns:wps="http://schemas.microsoft.com/office/word/2010/wordprocessingShape" mc:Ignorable="w14 wp14">
+<w:document xmlns:wpc="http://schemas.microsoft.com/office/word/2010/wordprocessingCanvas" xmlns:mc="http://schemas.openxmlformats.org/markup-compatibility/2006" xmlns:o="urn:schemas-microsoft-com:office:office" xmlns:r="http://schemas.openxmlformats.org/officeDocument/2006/relationships" xmlns:m="http://schemas.openxmlformats.org/officeDocument/2006/math" xmlns:v="urn:schemas-microsoft-com:vml" xmlns:wp14="http://schemas.microsoft.com/office/word/2010/wordprocessingDrawing" xmlns:wp="http://schemas.openxmlformats.org/drawingml/2006/wordprocessingDrawing" xmlns:w10="urn:schemas-microsoft-com:office:word" xmlns:w="http://schemas.openxmlformats.org/wordprocessingml/2006/main" xmlns:w14="http://schemas.microsoft.com/office/word/2010/wordml" xmlns:w15="http://schemas.microsoft.com/office/word/2012/wordml" xmlns:wpg="http://schemas.microsoft.com/office/word/2010/wordprocessingGroup" xmlns:wpi="http://schemas.microsoft.com/office/word/2010/wordprocessingInk" xmlns:wne="http://schemas.microsoft.com/office/word/2006/wordml" xmlns:wps="http://schemas.microsoft.com/office/word/2010/wordprocessingShape" mc:Ignorable="w14 w15 wp14">
   <w:body>
     <w:p>
       <w:pPr>
@@ -112,8 +112,6 @@
               </w:rPr>
               <w:t>i</w:t>
             </w:r>
-            <w:bookmarkStart w:id="0" w:name="_GoBack"/>
-            <w:bookmarkEnd w:id="0"/>
             <w:r>
               <w:rPr>
                 <w:sz w:val="20"/>
@@ -332,7 +330,7 @@
                 <w:sz w:val="20"/>
                 <w:szCs w:val="20"/>
               </w:rPr>
-              <w:t>(specify the project status assigned at our weekly meeting)</w:t>
+              <w:t>Green</w:t>
             </w:r>
           </w:p>
         </w:tc>
@@ -374,6 +372,55 @@
                 <w:szCs w:val="20"/>
               </w:rPr>
             </w:pPr>
+            <w:r>
+              <w:rPr>
+                <w:sz w:val="20"/>
+                <w:szCs w:val="20"/>
+              </w:rPr>
+              <w:t>Complete Midi file interpreter</w:t>
+            </w:r>
+          </w:p>
+          <w:p>
+            <w:pPr>
+              <w:pStyle w:val="ListParagraph"/>
+              <w:numPr>
+                <w:ilvl w:val="0"/>
+                <w:numId w:val="1"/>
+              </w:numPr>
+              <w:rPr>
+                <w:sz w:val="20"/>
+                <w:szCs w:val="20"/>
+              </w:rPr>
+            </w:pPr>
+            <w:r>
+              <w:rPr>
+                <w:sz w:val="20"/>
+                <w:szCs w:val="20"/>
+              </w:rPr>
+              <w:t>Research for Machine Learning</w:t>
+            </w:r>
+          </w:p>
+          <w:p>
+            <w:pPr>
+              <w:pStyle w:val="ListParagraph"/>
+              <w:numPr>
+                <w:ilvl w:val="0"/>
+                <w:numId w:val="1"/>
+              </w:numPr>
+              <w:rPr>
+                <w:sz w:val="20"/>
+                <w:szCs w:val="20"/>
+              </w:rPr>
+            </w:pPr>
+            <w:r>
+              <w:rPr>
+                <w:sz w:val="20"/>
+                <w:szCs w:val="20"/>
+              </w:rPr>
+              <w:t>Idea for how to use Machine Learning in the application.</w:t>
+            </w:r>
+            <w:bookmarkStart w:id="0" w:name="_GoBack"/>
+            <w:bookmarkEnd w:id="0"/>
           </w:p>
         </w:tc>
       </w:tr>
@@ -1320,7 +1367,6 @@
                 <w:sz w:val="20"/>
                 <w:szCs w:val="20"/>
               </w:rPr>
-              <w:lastRenderedPageBreak/>
               <w:t>Week 9</w:t>
             </w:r>
           </w:p>
@@ -1561,7 +1607,7 @@
     </w:tbl>
     <w:p/>
     <w:sectPr>
-      <w:headerReference w:type="default" r:id="rId8"/>
+      <w:headerReference w:type="default" r:id="rId7"/>
       <w:pgSz w:w="12240" w:h="15840"/>
       <w:pgMar w:top="1440" w:right="1080" w:bottom="1440" w:left="1080" w:header="720" w:footer="720" w:gutter="0"/>
       <w:cols w:space="720"/>
@@ -1572,7 +1618,7 @@
 </file>
 
 <file path=word/endnotes.xml><?xml version="1.0" encoding="utf-8"?>
-<w:endnotes xmlns:wpc="http://schemas.microsoft.com/office/word/2010/wordprocessingCanvas" xmlns:mc="http://schemas.openxmlformats.org/markup-compatibility/2006" xmlns:o="urn:schemas-microsoft-com:office:office" xmlns:r="http://schemas.openxmlformats.org/officeDocument/2006/relationships" xmlns:m="http://schemas.openxmlformats.org/officeDocument/2006/math" xmlns:v="urn:schemas-microsoft-com:vml" xmlns:wp14="http://schemas.microsoft.com/office/word/2010/wordprocessingDrawing" xmlns:wp="http://schemas.openxmlformats.org/drawingml/2006/wordprocessingDrawing" xmlns:w10="urn:schemas-microsoft-com:office:word" xmlns:w="http://schemas.openxmlformats.org/wordprocessingml/2006/main" xmlns:w14="http://schemas.microsoft.com/office/word/2010/wordml" xmlns:wpg="http://schemas.microsoft.com/office/word/2010/wordprocessingGroup" xmlns:wpi="http://schemas.microsoft.com/office/word/2010/wordprocessingInk" xmlns:wne="http://schemas.microsoft.com/office/word/2006/wordml" xmlns:wps="http://schemas.microsoft.com/office/word/2010/wordprocessingShape" mc:Ignorable="w14 wp14">
+<w:endnotes xmlns:wpc="http://schemas.microsoft.com/office/word/2010/wordprocessingCanvas" xmlns:mc="http://schemas.openxmlformats.org/markup-compatibility/2006" xmlns:o="urn:schemas-microsoft-com:office:office" xmlns:r="http://schemas.openxmlformats.org/officeDocument/2006/relationships" xmlns:m="http://schemas.openxmlformats.org/officeDocument/2006/math" xmlns:v="urn:schemas-microsoft-com:vml" xmlns:wp14="http://schemas.microsoft.com/office/word/2010/wordprocessingDrawing" xmlns:wp="http://schemas.openxmlformats.org/drawingml/2006/wordprocessingDrawing" xmlns:w10="urn:schemas-microsoft-com:office:word" xmlns:w="http://schemas.openxmlformats.org/wordprocessingml/2006/main" xmlns:w14="http://schemas.microsoft.com/office/word/2010/wordml" xmlns:w15="http://schemas.microsoft.com/office/word/2012/wordml" xmlns:wpg="http://schemas.microsoft.com/office/word/2010/wordprocessingGroup" xmlns:wpi="http://schemas.microsoft.com/office/word/2010/wordprocessingInk" xmlns:wne="http://schemas.microsoft.com/office/word/2006/wordml" xmlns:wps="http://schemas.microsoft.com/office/word/2010/wordprocessingShape" mc:Ignorable="w14 w15 wp14">
   <w:endnote w:type="separator" w:id="-1">
     <w:p>
       <w:pPr>
@@ -1597,7 +1643,7 @@
 </file>
 
 <file path=word/footnotes.xml><?xml version="1.0" encoding="utf-8"?>
-<w:footnotes xmlns:wpc="http://schemas.microsoft.com/office/word/2010/wordprocessingCanvas" xmlns:mc="http://schemas.openxmlformats.org/markup-compatibility/2006" xmlns:o="urn:schemas-microsoft-com:office:office" xmlns:r="http://schemas.openxmlformats.org/officeDocument/2006/relationships" xmlns:m="http://schemas.openxmlformats.org/officeDocument/2006/math" xmlns:v="urn:schemas-microsoft-com:vml" xmlns:wp14="http://schemas.microsoft.com/office/word/2010/wordprocessingDrawing" xmlns:wp="http://schemas.openxmlformats.org/drawingml/2006/wordprocessingDrawing" xmlns:w10="urn:schemas-microsoft-com:office:word" xmlns:w="http://schemas.openxmlformats.org/wordprocessingml/2006/main" xmlns:w14="http://schemas.microsoft.com/office/word/2010/wordml" xmlns:wpg="http://schemas.microsoft.com/office/word/2010/wordprocessingGroup" xmlns:wpi="http://schemas.microsoft.com/office/word/2010/wordprocessingInk" xmlns:wne="http://schemas.microsoft.com/office/word/2006/wordml" xmlns:wps="http://schemas.microsoft.com/office/word/2010/wordprocessingShape" mc:Ignorable="w14 wp14">
+<w:footnotes xmlns:wpc="http://schemas.microsoft.com/office/word/2010/wordprocessingCanvas" xmlns:mc="http://schemas.openxmlformats.org/markup-compatibility/2006" xmlns:o="urn:schemas-microsoft-com:office:office" xmlns:r="http://schemas.openxmlformats.org/officeDocument/2006/relationships" xmlns:m="http://schemas.openxmlformats.org/officeDocument/2006/math" xmlns:v="urn:schemas-microsoft-com:vml" xmlns:wp14="http://schemas.microsoft.com/office/word/2010/wordprocessingDrawing" xmlns:wp="http://schemas.openxmlformats.org/drawingml/2006/wordprocessingDrawing" xmlns:w10="urn:schemas-microsoft-com:office:word" xmlns:w="http://schemas.openxmlformats.org/wordprocessingml/2006/main" xmlns:w14="http://schemas.microsoft.com/office/word/2010/wordml" xmlns:w15="http://schemas.microsoft.com/office/word/2012/wordml" xmlns:wpg="http://schemas.microsoft.com/office/word/2010/wordprocessingGroup" xmlns:wpi="http://schemas.microsoft.com/office/word/2010/wordprocessingInk" xmlns:wne="http://schemas.microsoft.com/office/word/2006/wordml" xmlns:wps="http://schemas.microsoft.com/office/word/2010/wordprocessingShape" mc:Ignorable="w14 w15 wp14">
   <w:footnote w:type="separator" w:id="-1">
     <w:p>
       <w:pPr>
@@ -1622,7 +1668,7 @@
 </file>
 
 <file path=word/header1.xml><?xml version="1.0" encoding="utf-8"?>
-<w:hdr xmlns:wpc="http://schemas.microsoft.com/office/word/2010/wordprocessingCanvas" xmlns:mc="http://schemas.openxmlformats.org/markup-compatibility/2006" xmlns:o="urn:schemas-microsoft-com:office:office" xmlns:r="http://schemas.openxmlformats.org/officeDocument/2006/relationships" xmlns:m="http://schemas.openxmlformats.org/officeDocument/2006/math" xmlns:v="urn:schemas-microsoft-com:vml" xmlns:wp14="http://schemas.microsoft.com/office/word/2010/wordprocessingDrawing" xmlns:wp="http://schemas.openxmlformats.org/drawingml/2006/wordprocessingDrawing" xmlns:w10="urn:schemas-microsoft-com:office:word" xmlns:w="http://schemas.openxmlformats.org/wordprocessingml/2006/main" xmlns:w14="http://schemas.microsoft.com/office/word/2010/wordml" xmlns:wpg="http://schemas.microsoft.com/office/word/2010/wordprocessingGroup" xmlns:wpi="http://schemas.microsoft.com/office/word/2010/wordprocessingInk" xmlns:wne="http://schemas.microsoft.com/office/word/2006/wordml" xmlns:wps="http://schemas.microsoft.com/office/word/2010/wordprocessingShape" mc:Ignorable="w14 wp14">
+<w:hdr xmlns:wpc="http://schemas.microsoft.com/office/word/2010/wordprocessingCanvas" xmlns:mc="http://schemas.openxmlformats.org/markup-compatibility/2006" xmlns:o="urn:schemas-microsoft-com:office:office" xmlns:r="http://schemas.openxmlformats.org/officeDocument/2006/relationships" xmlns:m="http://schemas.openxmlformats.org/officeDocument/2006/math" xmlns:v="urn:schemas-microsoft-com:vml" xmlns:wp14="http://schemas.microsoft.com/office/word/2010/wordprocessingDrawing" xmlns:wp="http://schemas.openxmlformats.org/drawingml/2006/wordprocessingDrawing" xmlns:w10="urn:schemas-microsoft-com:office:word" xmlns:w="http://schemas.openxmlformats.org/wordprocessingml/2006/main" xmlns:w14="http://schemas.microsoft.com/office/word/2010/wordml" xmlns:w15="http://schemas.microsoft.com/office/word/2012/wordml" xmlns:wpg="http://schemas.microsoft.com/office/word/2010/wordprocessingGroup" xmlns:wpi="http://schemas.microsoft.com/office/word/2010/wordprocessingInk" xmlns:wne="http://schemas.microsoft.com/office/word/2006/wordml" xmlns:wps="http://schemas.microsoft.com/office/word/2010/wordprocessingShape" mc:Ignorable="w14 w15 wp14">
   <w:p>
     <w:pPr>
       <w:pStyle w:val="Header"/>
@@ -1645,7 +1691,7 @@
 </file>
 
 <file path=word/numbering.xml><?xml version="1.0" encoding="utf-8"?>
-<w:numbering xmlns:wpc="http://schemas.microsoft.com/office/word/2010/wordprocessingCanvas" xmlns:mc="http://schemas.openxmlformats.org/markup-compatibility/2006" xmlns:o="urn:schemas-microsoft-com:office:office" xmlns:r="http://schemas.openxmlformats.org/officeDocument/2006/relationships" xmlns:m="http://schemas.openxmlformats.org/officeDocument/2006/math" xmlns:v="urn:schemas-microsoft-com:vml" xmlns:wp14="http://schemas.microsoft.com/office/word/2010/wordprocessingDrawing" xmlns:wp="http://schemas.openxmlformats.org/drawingml/2006/wordprocessingDrawing" xmlns:w10="urn:schemas-microsoft-com:office:word" xmlns:w="http://schemas.openxmlformats.org/wordprocessingml/2006/main" xmlns:w14="http://schemas.microsoft.com/office/word/2010/wordml" xmlns:wpg="http://schemas.microsoft.com/office/word/2010/wordprocessingGroup" xmlns:wpi="http://schemas.microsoft.com/office/word/2010/wordprocessingInk" xmlns:wne="http://schemas.microsoft.com/office/word/2006/wordml" xmlns:wps="http://schemas.microsoft.com/office/word/2010/wordprocessingShape" mc:Ignorable="w14 wp14">
+<w:numbering xmlns:wpc="http://schemas.microsoft.com/office/word/2010/wordprocessingCanvas" xmlns:mc="http://schemas.openxmlformats.org/markup-compatibility/2006" xmlns:o="urn:schemas-microsoft-com:office:office" xmlns:r="http://schemas.openxmlformats.org/officeDocument/2006/relationships" xmlns:m="http://schemas.openxmlformats.org/officeDocument/2006/math" xmlns:v="urn:schemas-microsoft-com:vml" xmlns:wp14="http://schemas.microsoft.com/office/word/2010/wordprocessingDrawing" xmlns:wp="http://schemas.openxmlformats.org/drawingml/2006/wordprocessingDrawing" xmlns:w10="urn:schemas-microsoft-com:office:word" xmlns:w="http://schemas.openxmlformats.org/wordprocessingml/2006/main" xmlns:w14="http://schemas.microsoft.com/office/word/2010/wordml" xmlns:w15="http://schemas.microsoft.com/office/word/2012/wordml" xmlns:wpg="http://schemas.microsoft.com/office/word/2010/wordprocessingGroup" xmlns:wpi="http://schemas.microsoft.com/office/word/2010/wordprocessingInk" xmlns:wne="http://schemas.microsoft.com/office/word/2006/wordml" xmlns:wps="http://schemas.microsoft.com/office/word/2010/wordprocessingShape" mc:Ignorable="w14 w15 wp14">
   <w:abstractNum w:abstractNumId="0">
     <w:nsid w:val="4E805839"/>
     <w:multiLevelType w:val="hybridMultilevel"/>
@@ -1766,7 +1812,7 @@
 </file>
 
 <file path=word/styles.xml><?xml version="1.0" encoding="utf-8"?>
-<w:styles xmlns:mc="http://schemas.openxmlformats.org/markup-compatibility/2006" xmlns:r="http://schemas.openxmlformats.org/officeDocument/2006/relationships" xmlns:w="http://schemas.openxmlformats.org/wordprocessingml/2006/main" xmlns:w14="http://schemas.microsoft.com/office/word/2010/wordml" mc:Ignorable="w14">
+<w:styles xmlns:mc="http://schemas.openxmlformats.org/markup-compatibility/2006" xmlns:r="http://schemas.openxmlformats.org/officeDocument/2006/relationships" xmlns:w="http://schemas.openxmlformats.org/wordprocessingml/2006/main" xmlns:w14="http://schemas.microsoft.com/office/word/2010/wordml" xmlns:w15="http://schemas.microsoft.com/office/word/2012/wordml" mc:Ignorable="w14 w15">
   <w:docDefaults>
     <w:rPrDefault>
       <w:rPr>
@@ -1782,446 +1828,378 @@
       </w:pPr>
     </w:pPrDefault>
   </w:docDefaults>
-  <w:latentStyles w:defLockedState="0" w:defUIPriority="99" w:defSemiHidden="1" w:defUnhideWhenUsed="1" w:defQFormat="0" w:count="267">
-    <w:lsdException w:name="Normal" w:semiHidden="0" w:uiPriority="0" w:unhideWhenUsed="0" w:qFormat="1"/>
-    <w:lsdException w:name="heading 1" w:semiHidden="0" w:uiPriority="9" w:unhideWhenUsed="0" w:qFormat="1"/>
-    <w:lsdException w:name="heading 2" w:uiPriority="9" w:qFormat="1"/>
-    <w:lsdException w:name="heading 3" w:uiPriority="9" w:qFormat="1"/>
-    <w:lsdException w:name="heading 4" w:uiPriority="9" w:qFormat="1"/>
-    <w:lsdException w:name="heading 5" w:uiPriority="9" w:qFormat="1"/>
-    <w:lsdException w:name="heading 6" w:uiPriority="9" w:qFormat="1"/>
-    <w:lsdException w:name="heading 7" w:uiPriority="9" w:qFormat="1"/>
-    <w:lsdException w:name="heading 8" w:uiPriority="9" w:qFormat="1"/>
-    <w:lsdException w:name="heading 9" w:uiPriority="9" w:qFormat="1"/>
-    <w:lsdException w:name="toc 1" w:uiPriority="39"/>
-    <w:lsdException w:name="toc 2" w:uiPriority="39"/>
-    <w:lsdException w:name="toc 3" w:uiPriority="39"/>
-    <w:lsdException w:name="toc 4" w:uiPriority="39"/>
-    <w:lsdException w:name="toc 5" w:uiPriority="39"/>
-    <w:lsdException w:name="toc 6" w:uiPriority="39"/>
-    <w:lsdException w:name="toc 7" w:uiPriority="39"/>
-    <w:lsdException w:name="toc 8" w:uiPriority="39"/>
-    <w:lsdException w:name="toc 9" w:uiPriority="39"/>
-    <w:lsdException w:name="caption" w:uiPriority="35" w:qFormat="1"/>
-    <w:lsdException w:name="Title" w:semiHidden="0" w:uiPriority="10" w:unhideWhenUsed="0" w:qFormat="1"/>
-    <w:lsdException w:name="Default Paragraph Font" w:uiPriority="1"/>
-    <w:lsdException w:name="Subtitle" w:semiHidden="0" w:uiPriority="11" w:unhideWhenUsed="0" w:qFormat="1"/>
-    <w:lsdException w:name="Strong" w:semiHidden="0" w:uiPriority="22" w:unhideWhenUsed="0" w:qFormat="1"/>
-    <w:lsdException w:name="Emphasis" w:semiHidden="0" w:uiPriority="20" w:unhideWhenUsed="0" w:qFormat="1"/>
-    <w:lsdException w:name="Table Grid" w:semiHidden="0" w:uiPriority="59" w:unhideWhenUsed="0"/>
-    <w:lsdException w:name="Placeholder Text" w:unhideWhenUsed="0"/>
-    <w:lsdException w:name="No Spacing" w:semiHidden="0" w:uiPriority="1" w:unhideWhenUsed="0" w:qFormat="1"/>
-    <w:lsdException w:name="Light Shading" w:semiHidden="0" w:uiPriority="60" w:unhideWhenUsed="0"/>
-    <w:lsdException w:name="Light List" w:semiHidden="0" w:uiPriority="61" w:unhideWhenUsed="0"/>
-    <w:lsdException w:name="Light Grid" w:semiHidden="0" w:uiPriority="62" w:unhideWhenUsed="0"/>
-    <w:lsdException w:name="Medium Shading 1" w:semiHidden="0" w:uiPriority="63" w:unhideWhenUsed="0"/>
-    <w:lsdException w:name="Medium Shading 2" w:semiHidden="0" w:uiPriority="64" w:unhideWhenUsed="0"/>
-    <w:lsdException w:name="Medium List 1" w:semiHidden="0" w:uiPriority="65" w:unhideWhenUsed="0"/>
-    <w:lsdException w:name="Medium List 2" w:semiHidden="0" w:uiPriority="66" w:unhideWhenUsed="0"/>
-    <w:lsdException w:name="Medium Grid 1" w:semiHidden="0" w:uiPriority="67" w:unhideWhenUsed="0"/>
-    <w:lsdException w:name="Medium Grid 2" w:semiHidden="0" w:uiPriority="68" w:unhideWhenUsed="0"/>
-    <w:lsdException w:name="Medium Grid 3" w:semiHidden="0" w:uiPriority="69" w:unhideWhenUsed="0"/>
-    <w:lsdException w:name="Dark List" w:semiHidden="0" w:uiPriority="70" w:unhideWhenUsed="0"/>
-    <w:lsdException w:name="Colorful Shading" w:semiHidden="0" w:uiPriority="71" w:unhideWhenUsed="0"/>
-    <w:lsdException w:name="Colorful List" w:semiHidden="0" w:uiPriority="72" w:unhideWhenUsed="0"/>
-    <w:lsdException w:name="Colorful Grid" w:semiHidden="0" w:uiPriority="73" w:unhideWhenUsed="0"/>
-    <w:lsdException w:name="Light Shading Accent 1" w:semiHidden="0" w:uiPriority="60" w:unhideWhenUsed="0"/>
-    <w:lsdException w:name="Light List Accent 1" w:semiHidden="0" w:uiPriority="61" w:unhideWhenUsed="0"/>
-    <w:lsdException w:name="Light Grid Accent 1" w:semiHidden="0" w:uiPriority="62" w:unhideWhenUsed="0"/>
-    <w:lsdException w:name="Medium Shading 1 Accent 1" w:semiHidden="0" w:uiPriority="63" w:unhideWhenUsed="0"/>
-    <w:lsdException w:name="Medium Shading 2 Accent 1" w:semiHidden="0" w:uiPriority="64" w:unhideWhenUsed="0"/>
-    <w:lsdException w:name="Medium List 1 Accent 1" w:semiHidden="0" w:uiPriority="65" w:unhideWhenUsed="0"/>
-    <w:lsdException w:name="Revision" w:unhideWhenUsed="0"/>
-    <w:lsdException w:name="List Paragraph" w:semiHidden="0" w:uiPriority="34" w:unhideWhenUsed="0" w:qFormat="1"/>
-    <w:lsdException w:name="Quote" w:semiHidden="0" w:uiPriority="29" w:unhideWhenUsed="0" w:qFormat="1"/>
-    <w:lsdException w:name="Intense Quote" w:semiHidden="0" w:uiPriority="30" w:unhideWhenUsed="0" w:qFormat="1"/>
-    <w:lsdException w:name="Medium List 2 Accent 1" w:semiHidden="0" w:uiPriority="66" w:unhideWhenUsed="0"/>
-    <w:lsdException w:name="Medium Grid 1 Accent 1" w:semiHidden="0" w:uiPriority="67" w:unhideWhenUsed="0"/>
-    <w:lsdException w:name="Medium Grid 2 Accent 1" w:semiHidden="0" w:uiPriority="68" w:unhideWhenUsed="0"/>
-    <w:lsdException w:name="Medium Grid 3 Accent 1" w:semiHidden="0" w:uiPriority="69" w:unhideWhenUsed="0"/>
-    <w:lsdException w:name="Dark List Accent 1" w:semiHidden="0" w:uiPriority="70" w:unhideWhenUsed="0"/>
-    <w:lsdException w:name="Colorful Shading Accent 1" w:semiHidden="0" w:uiPriority="71" w:unhideWhenUsed="0"/>
-    <w:lsdException w:name="Colorful List Accent 1" w:semiHidden="0" w:uiPriority="72" w:unhideWhenUsed="0"/>
-    <w:lsdException w:name="Colorful Grid Accent 1" w:semiHidden="0" w:uiPriority="73" w:unhideWhenUsed="0"/>
-    <w:lsdException w:name="Light Shading Accent 2" w:semiHidden="0" w:uiPriority="60" w:unhideWhenUsed="0"/>
-    <w:lsdException w:name="Light List Accent 2" w:semiHidden="0" w:uiPriority="61" w:unhideWhenUsed="0"/>
-    <w:lsdException w:name="Light Grid Accent 2" w:semiHidden="0" w:uiPriority="62" w:unhideWhenUsed="0"/>
-    <w:lsdException w:name="Medium Shading 1 Accent 2" w:semiHidden="0" w:uiPriority="63" w:unhideWhenUsed="0"/>
-    <w:lsdException w:name="Medium Shading 2 Accent 2" w:semiHidden="0" w:uiPriority="64" w:unhideWhenUsed="0"/>
-    <w:lsdException w:name="Medium List 1 Accent 2" w:semiHidden="0" w:uiPriority="65" w:unhideWhenUsed="0"/>
-    <w:lsdException w:name="Medium List 2 Accent 2" w:semiHidden="0" w:uiPriority="66" w:unhideWhenUsed="0"/>
-    <w:lsdException w:name="Medium Grid 1 Accent 2" w:semiHidden="0" w:uiPriority="67" w:unhideWhenUsed="0"/>
-    <w:lsdException w:name="Medium Grid 2 Accent 2" w:semiHidden="0" w:uiPriority="68" w:unhideWhenUsed="0"/>
-    <w:lsdException w:name="Medium Grid 3 Accent 2" w:semiHidden="0" w:uiPriority="69" w:unhideWhenUsed="0"/>
-    <w:lsdException w:name="Dark List Accent 2" w:semiHidden="0" w:uiPriority="70" w:unhideWhenUsed="0"/>
-    <w:lsdException w:name="Colorful Shading Accent 2" w:semiHidden="0" w:uiPriority="71" w:unhideWhenUsed="0"/>
-    <w:lsdException w:name="Colorful List Accent 2" w:semiHidden="0" w:uiPriority="72" w:unhideWhenUsed="0"/>
-    <w:lsdException w:name="Colorful Grid Accent 2" w:semiHidden="0" w:uiPriority="73" w:unhideWhenUsed="0"/>
-    <w:lsdException w:name="Light Shading Accent 3" w:semiHidden="0" w:uiPriority="60" w:unhideWhenUsed="0"/>
-    <w:lsdException w:name="Light List Accent 3" w:semiHidden="0" w:uiPriority="61" w:unhideWhenUsed="0"/>
-    <w:lsdException w:name="Light Grid Accent 3" w:semiHidden="0" w:uiPriority="62" w:unhideWhenUsed="0"/>
-    <w:lsdException w:name="Medium Shading 1 Accent 3" w:semiHidden="0" w:uiPriority="63" w:unhideWhenUsed="0"/>
-    <w:lsdException w:name="Medium Shading 2 Accent 3" w:semiHidden="0" w:uiPriority="64" w:unhideWhenUsed="0"/>
-    <w:lsdException w:name="Medium List 1 Accent 3" w:semiHidden="0" w:uiPriority="65" w:unhideWhenUsed="0"/>
-    <w:lsdException w:name="Medium List 2 Accent 3" w:semiHidden="0" w:uiPriority="66" w:unhideWhenUsed="0"/>
-    <w:lsdException w:name="Medium Grid 1 Accent 3" w:semiHidden="0" w:uiPriority="67" w:unhideWhenUsed="0"/>
-    <w:lsdException w:name="Medium Grid 2 Accent 3" w:semiHidden="0" w:uiPriority="68" w:unhideWhenUsed="0"/>
-    <w:lsdException w:name="Medium Grid 3 Accent 3" w:semiHidden="0" w:uiPriority="69" w:unhideWhenUsed="0"/>
-    <w:lsdException w:name="Dark List Accent 3" w:semiHidden="0" w:uiPriority="70" w:unhideWhenUsed="0"/>
-    <w:lsdException w:name="Colorful Shading Accent 3" w:semiHidden="0" w:uiPriority="71" w:unhideWhenUsed="0"/>
-    <w:lsdException w:name="Colorful List Accent 3" w:semiHidden="0" w:uiPriority="72" w:unhideWhenUsed="0"/>
-    <w:lsdException w:name="Colorful Grid Accent 3" w:semiHidden="0" w:uiPriority="73" w:unhideWhenUsed="0"/>
-    <w:lsdException w:name="Light Shading Accent 4" w:semiHidden="0" w:uiPriority="60" w:unhideWhenUsed="0"/>
-    <w:lsdException w:name="Light List Accent 4" w:semiHidden="0" w:uiPriority="61" w:unhideWhenUsed="0"/>
-    <w:lsdException w:name="Light Grid Accent 4" w:semiHidden="0" w:uiPriority="62" w:unhideWhenUsed="0"/>
-    <w:lsdException w:name="Medium Shading 1 Accent 4" w:semiHidden="0" w:uiPriority="63" w:unhideWhenUsed="0"/>
-    <w:lsdException w:name="Medium Shading 2 Accent 4" w:semiHidden="0" w:uiPriority="64" w:unhideWhenUsed="0"/>
-    <w:lsdException w:name="Medium List 1 Accent 4" w:semiHidden="0" w:uiPriority="65" w:unhideWhenUsed="0"/>
-    <w:lsdException w:name="Medium List 2 Accent 4" w:semiHidden="0" w:uiPriority="66" w:unhideWhenUsed="0"/>
-    <w:lsdException w:name="Medium Grid 1 Accent 4" w:semiHidden="0" w:uiPriority="67" w:unhideWhenUsed="0"/>
-    <w:lsdException w:name="Medium Grid 2 Accent 4" w:semiHidden="0" w:uiPriority="68" w:unhideWhenUsed="0"/>
-    <w:lsdException w:name="Medium Grid 3 Accent 4" w:semiHidden="0" w:uiPriority="69" w:unhideWhenUsed="0"/>
-    <w:lsdException w:name="Dark List Accent 4" w:semiHidden="0" w:uiPriority="70" w:unhideWhenUsed="0"/>
-    <w:lsdException w:name="Colorful Shading Accent 4" w:semiHidden="0" w:uiPriority="71" w:unhideWhenUsed="0"/>
-    <w:lsdException w:name="Colorful List Accent 4" w:semiHidden="0" w:uiPriority="72" w:unhideWhenUsed="0"/>
-    <w:lsdException w:name="Colorful Grid Accent 4" w:semiHidden="0" w:uiPriority="73" w:unhideWhenUsed="0"/>
-    <w:lsdException w:name="Light Shading Accent 5" w:semiHidden="0" w:uiPriority="60" w:unhideWhenUsed="0"/>
-    <w:lsdException w:name="Light List Accent 5" w:semiHidden="0" w:uiPriority="61" w:unhideWhenUsed="0"/>
-    <w:lsdException w:name="Light Grid Accent 5" w:semiHidden="0" w:uiPriority="62" w:unhideWhenUsed="0"/>
-    <w:lsdException w:name="Medium Shading 1 Accent 5" w:semiHidden="0" w:uiPriority="63" w:unhideWhenUsed="0"/>
-    <w:lsdException w:name="Medium Shading 2 Accent 5" w:semiHidden="0" w:uiPriority="64" w:unhideWhenUsed="0"/>
-    <w:lsdException w:name="Medium List 1 Accent 5" w:semiHidden="0" w:uiPriority="65" w:unhideWhenUsed="0"/>
-    <w:lsdException w:name="Medium List 2 Accent 5" w:semiHidden="0" w:uiPriority="66" w:unhideWhenUsed="0"/>
-    <w:lsdException w:name="Medium Grid 1 Accent 5" w:semiHidden="0" w:uiPriority="67" w:unhideWhenUsed="0"/>
-    <w:lsdException w:name="Medium Grid 2 Accent 5" w:semiHidden="0" w:uiPriority="68" w:unhideWhenUsed="0"/>
-    <w:lsdException w:name="Medium Grid 3 Accent 5" w:semiHidden="0" w:uiPriority="69" w:unhideWhenUsed="0"/>
-    <w:lsdException w:name="Dark List Accent 5" w:semiHidden="0" w:uiPriority="70" w:unhideWhenUsed="0"/>
-    <w:lsdException w:name="Colorful Shading Accent 5" w:semiHidden="0" w:uiPriority="71" w:unhideWhenUsed="0"/>
-    <w:lsdException w:name="Colorful List Accent 5" w:semiHidden="0" w:uiPriority="72" w:unhideWhenUsed="0"/>
-    <w:lsdException w:name="Colorful Grid Accent 5" w:semiHidden="0" w:uiPriority="73" w:unhideWhenUsed="0"/>
-    <w:lsdException w:name="Light Shading Accent 6" w:semiHidden="0" w:uiPriority="60" w:unhideWhenUsed="0"/>
-    <w:lsdException w:name="Light List Accent 6" w:semiHidden="0" w:uiPriority="61" w:unhideWhenUsed="0"/>
-    <w:lsdException w:name="Light Grid Accent 6" w:semiHidden="0" w:uiPriority="62" w:unhideWhenUsed="0"/>
-    <w:lsdException w:name="Medium Shading 1 Accent 6" w:semiHidden="0" w:uiPriority="63" w:unhideWhenUsed="0"/>
-    <w:lsdException w:name="Medium Shading 2 Accent 6" w:semiHidden="0" w:uiPriority="64" w:unhideWhenUsed="0"/>
-    <w:lsdException w:name="Medium List 1 Accent 6" w:semiHidden="0" w:uiPriority="65" w:unhideWhenUsed="0"/>
-    <w:lsdException w:name="Medium List 2 Accent 6" w:semiHidden="0" w:uiPriority="66" w:unhideWhenUsed="0"/>
-    <w:lsdException w:name="Medium Grid 1 Accent 6" w:semiHidden="0" w:uiPriority="67" w:unhideWhenUsed="0"/>
-    <w:lsdException w:name="Medium Grid 2 Accent 6" w:semiHidden="0" w:uiPriority="68" w:unhideWhenUsed="0"/>
-    <w:lsdException w:name="Medium Grid 3 Accent 6" w:semiHidden="0" w:uiPriority="69" w:unhideWhenUsed="0"/>
-    <w:lsdException w:name="Dark List Accent 6" w:semiHidden="0" w:uiPriority="70" w:unhideWhenUsed="0"/>
-    <w:lsdException w:name="Colorful Shading Accent 6" w:semiHidden="0" w:uiPriority="71" w:unhideWhenUsed="0"/>
-    <w:lsdException w:name="Colorful List Accent 6" w:semiHidden="0" w:uiPriority="72" w:unhideWhenUsed="0"/>
-    <w:lsdException w:name="Colorful Grid Accent 6" w:semiHidden="0" w:uiPriority="73" w:unhideWhenUsed="0"/>
-    <w:lsdException w:name="Subtle Emphasis" w:semiHidden="0" w:uiPriority="19" w:unhideWhenUsed="0" w:qFormat="1"/>
-    <w:lsdException w:name="Intense Emphasis" w:semiHidden="0" w:uiPriority="21" w:unhideWhenUsed="0" w:qFormat="1"/>
-    <w:lsdException w:name="Subtle Reference" w:semiHidden="0" w:uiPriority="31" w:unhideWhenUsed="0" w:qFormat="1"/>
-    <w:lsdException w:name="Intense Reference" w:semiHidden="0" w:uiPriority="32" w:unhideWhenUsed="0" w:qFormat="1"/>
-    <w:lsdException w:name="Book Title" w:semiHidden="0" w:uiPriority="33" w:unhideWhenUsed="0" w:qFormat="1"/>
-    <w:lsdException w:name="Bibliography" w:uiPriority="37"/>
-    <w:lsdException w:name="TOC Heading" w:uiPriority="39" w:qFormat="1"/>
-  </w:latentStyles>
-  <w:style w:type="paragraph" w:default="1" w:styleId="Normal">
-    <w:name w:val="Normal"/>
-    <w:qFormat/>
-  </w:style>
-  <w:style w:type="character" w:default="1" w:styleId="DefaultParagraphFont">
-    <w:name w:val="Default Paragraph Font"/>
-    <w:uiPriority w:val="1"/>
-    <w:semiHidden/>
-    <w:unhideWhenUsed/>
-  </w:style>
-  <w:style w:type="table" w:default="1" w:styleId="TableNormal">
-    <w:name w:val="Normal Table"/>
-    <w:uiPriority w:val="99"/>
-    <w:semiHidden/>
-    <w:unhideWhenUsed/>
-    <w:tblPr>
-      <w:tblInd w:w="0" w:type="dxa"/>
-      <w:tblCellMar>
-        <w:top w:w="0" w:type="dxa"/>
-        <w:left w:w="108" w:type="dxa"/>
-        <w:bottom w:w="0" w:type="dxa"/>
-        <w:right w:w="108" w:type="dxa"/>
-      </w:tblCellMar>
-    </w:tblPr>
-  </w:style>
-  <w:style w:type="numbering" w:default="1" w:styleId="NoList">
-    <w:name w:val="No List"/>
-    <w:uiPriority w:val="99"/>
-    <w:semiHidden/>
-    <w:unhideWhenUsed/>
-  </w:style>
-  <w:style w:type="paragraph" w:customStyle="1" w:styleId="Code">
-    <w:name w:val="Code"/>
-    <w:basedOn w:val="Normal"/>
-    <w:link w:val="CodeChar"/>
-    <w:qFormat/>
-    <w:rsid w:val="00275B6D"/>
-    <w:pPr>
-      <w:autoSpaceDE w:val="0"/>
-      <w:autoSpaceDN w:val="0"/>
-      <w:adjustRightInd w:val="0"/>
-      <w:spacing w:after="0" w:line="240" w:lineRule="auto"/>
-    </w:pPr>
-    <w:rPr>
-      <w:rFonts w:ascii="Consolas" w:hAnsi="Consolas" w:cs="Consolas"/>
-      <w:noProof/>
-      <w:sz w:val="19"/>
-      <w:szCs w:val="19"/>
-    </w:rPr>
-  </w:style>
-  <w:style w:type="character" w:customStyle="1" w:styleId="CodeChar">
-    <w:name w:val="Code Char"/>
-    <w:basedOn w:val="DefaultParagraphFont"/>
-    <w:link w:val="Code"/>
-    <w:rsid w:val="00275B6D"/>
-    <w:rPr>
-      <w:rFonts w:ascii="Consolas" w:hAnsi="Consolas" w:cs="Consolas"/>
-      <w:noProof/>
-      <w:sz w:val="19"/>
-      <w:szCs w:val="19"/>
-    </w:rPr>
-  </w:style>
-  <w:style w:type="table" w:styleId="TableGrid">
-    <w:name w:val="Table Grid"/>
-    <w:basedOn w:val="TableNormal"/>
-    <w:uiPriority w:val="59"/>
-    <w:rsid w:val="00A409F2"/>
-    <w:pPr>
-      <w:spacing w:after="0" w:line="240" w:lineRule="auto"/>
-    </w:pPr>
-    <w:tblPr>
-      <w:tblInd w:w="0" w:type="dxa"/>
-      <w:tblBorders>
-        <w:top w:val="single" w:sz="4" w:space="0" w:color="auto"/>
-        <w:left w:val="single" w:sz="4" w:space="0" w:color="auto"/>
-        <w:bottom w:val="single" w:sz="4" w:space="0" w:color="auto"/>
-        <w:right w:val="single" w:sz="4" w:space="0" w:color="auto"/>
-        <w:insideH w:val="single" w:sz="4" w:space="0" w:color="auto"/>
-        <w:insideV w:val="single" w:sz="4" w:space="0" w:color="auto"/>
-      </w:tblBorders>
-      <w:tblCellMar>
-        <w:top w:w="0" w:type="dxa"/>
-        <w:left w:w="108" w:type="dxa"/>
-        <w:bottom w:w="0" w:type="dxa"/>
-        <w:right w:w="108" w:type="dxa"/>
-      </w:tblCellMar>
-    </w:tblPr>
-  </w:style>
-  <w:style w:type="paragraph" w:styleId="ListParagraph">
-    <w:name w:val="List Paragraph"/>
-    <w:basedOn w:val="Normal"/>
-    <w:uiPriority w:val="34"/>
-    <w:qFormat/>
-    <w:rsid w:val="00675769"/>
-    <w:pPr>
-      <w:ind w:left="720"/>
-      <w:contextualSpacing/>
-    </w:pPr>
-  </w:style>
-  <w:style w:type="paragraph" w:styleId="Header">
-    <w:name w:val="header"/>
-    <w:basedOn w:val="Normal"/>
-    <w:link w:val="HeaderChar"/>
-    <w:uiPriority w:val="99"/>
-    <w:unhideWhenUsed/>
-    <w:rsid w:val="001C0FEF"/>
-    <w:pPr>
-      <w:tabs>
-        <w:tab w:val="center" w:pos="4680"/>
-        <w:tab w:val="right" w:pos="9360"/>
-      </w:tabs>
-      <w:spacing w:after="0" w:line="240" w:lineRule="auto"/>
-    </w:pPr>
-  </w:style>
-  <w:style w:type="character" w:customStyle="1" w:styleId="HeaderChar">
-    <w:name w:val="Header Char"/>
-    <w:basedOn w:val="DefaultParagraphFont"/>
-    <w:link w:val="Header"/>
-    <w:uiPriority w:val="99"/>
-    <w:rsid w:val="001C0FEF"/>
-  </w:style>
-  <w:style w:type="paragraph" w:styleId="Footer">
-    <w:name w:val="footer"/>
-    <w:basedOn w:val="Normal"/>
-    <w:link w:val="FooterChar"/>
-    <w:uiPriority w:val="99"/>
-    <w:unhideWhenUsed/>
-    <w:rsid w:val="001C0FEF"/>
-    <w:pPr>
-      <w:tabs>
-        <w:tab w:val="center" w:pos="4680"/>
-        <w:tab w:val="right" w:pos="9360"/>
-      </w:tabs>
-      <w:spacing w:after="0" w:line="240" w:lineRule="auto"/>
-    </w:pPr>
-  </w:style>
-  <w:style w:type="character" w:customStyle="1" w:styleId="FooterChar">
-    <w:name w:val="Footer Char"/>
-    <w:basedOn w:val="DefaultParagraphFont"/>
-    <w:link w:val="Footer"/>
-    <w:uiPriority w:val="99"/>
-    <w:rsid w:val="001C0FEF"/>
-  </w:style>
-</w:styles>
-</file>
-
-<file path=word/stylesWithEffects.xml><?xml version="1.0" encoding="utf-8"?>
-<w:styles xmlns:wpc="http://schemas.microsoft.com/office/word/2010/wordprocessingCanvas" xmlns:mc="http://schemas.openxmlformats.org/markup-compatibility/2006" xmlns:o="urn:schemas-microsoft-com:office:office" xmlns:r="http://schemas.openxmlformats.org/officeDocument/2006/relationships" xmlns:m="http://schemas.openxmlformats.org/officeDocument/2006/math" xmlns:v="urn:schemas-microsoft-com:vml" xmlns:wp14="http://schemas.microsoft.com/office/word/2010/wordprocessingDrawing" xmlns:wp="http://schemas.openxmlformats.org/drawingml/2006/wordprocessingDrawing" xmlns:w10="urn:schemas-microsoft-com:office:word" xmlns:w="http://schemas.openxmlformats.org/wordprocessingml/2006/main" xmlns:w14="http://schemas.microsoft.com/office/word/2010/wordml" xmlns:wpg="http://schemas.microsoft.com/office/word/2010/wordprocessingGroup" xmlns:wpi="http://schemas.microsoft.com/office/word/2010/wordprocessingInk" xmlns:wne="http://schemas.microsoft.com/office/word/2006/wordml" xmlns:wps="http://schemas.microsoft.com/office/word/2010/wordprocessingShape" mc:Ignorable="w14 wp14">
-  <w:docDefaults>
-    <w:rPrDefault>
-      <w:rPr>
-        <w:rFonts w:asciiTheme="minorHAnsi" w:eastAsiaTheme="minorHAnsi" w:hAnsiTheme="minorHAnsi" w:cstheme="minorBidi"/>
-        <w:sz w:val="22"/>
-        <w:szCs w:val="22"/>
-        <w:lang w:val="en-US" w:eastAsia="en-US" w:bidi="ar-SA"/>
-      </w:rPr>
-    </w:rPrDefault>
-    <w:pPrDefault>
-      <w:pPr>
-        <w:spacing w:after="200" w:line="276" w:lineRule="auto"/>
-      </w:pPr>
-    </w:pPrDefault>
-  </w:docDefaults>
-  <w:latentStyles w:defLockedState="0" w:defUIPriority="99" w:defSemiHidden="1" w:defUnhideWhenUsed="1" w:defQFormat="0" w:count="267">
-    <w:lsdException w:name="Normal" w:semiHidden="0" w:uiPriority="0" w:unhideWhenUsed="0" w:qFormat="1"/>
-    <w:lsdException w:name="heading 1" w:semiHidden="0" w:uiPriority="9" w:unhideWhenUsed="0" w:qFormat="1"/>
-    <w:lsdException w:name="heading 2" w:uiPriority="9" w:qFormat="1"/>
-    <w:lsdException w:name="heading 3" w:uiPriority="9" w:qFormat="1"/>
-    <w:lsdException w:name="heading 4" w:uiPriority="9" w:qFormat="1"/>
-    <w:lsdException w:name="heading 5" w:uiPriority="9" w:qFormat="1"/>
-    <w:lsdException w:name="heading 6" w:uiPriority="9" w:qFormat="1"/>
-    <w:lsdException w:name="heading 7" w:uiPriority="9" w:qFormat="1"/>
-    <w:lsdException w:name="heading 8" w:uiPriority="9" w:qFormat="1"/>
-    <w:lsdException w:name="heading 9" w:uiPriority="9" w:qFormat="1"/>
-    <w:lsdException w:name="toc 1" w:uiPriority="39"/>
-    <w:lsdException w:name="toc 2" w:uiPriority="39"/>
-    <w:lsdException w:name="toc 3" w:uiPriority="39"/>
-    <w:lsdException w:name="toc 4" w:uiPriority="39"/>
-    <w:lsdException w:name="toc 5" w:uiPriority="39"/>
-    <w:lsdException w:name="toc 6" w:uiPriority="39"/>
-    <w:lsdException w:name="toc 7" w:uiPriority="39"/>
-    <w:lsdException w:name="toc 8" w:uiPriority="39"/>
-    <w:lsdException w:name="toc 9" w:uiPriority="39"/>
-    <w:lsdException w:name="caption" w:uiPriority="35" w:qFormat="1"/>
-    <w:lsdException w:name="Title" w:semiHidden="0" w:uiPriority="10" w:unhideWhenUsed="0" w:qFormat="1"/>
-    <w:lsdException w:name="Default Paragraph Font" w:uiPriority="1"/>
-    <w:lsdException w:name="Subtitle" w:semiHidden="0" w:uiPriority="11" w:unhideWhenUsed="0" w:qFormat="1"/>
-    <w:lsdException w:name="Strong" w:semiHidden="0" w:uiPriority="22" w:unhideWhenUsed="0" w:qFormat="1"/>
-    <w:lsdException w:name="Emphasis" w:semiHidden="0" w:uiPriority="20" w:unhideWhenUsed="0" w:qFormat="1"/>
-    <w:lsdException w:name="Table Grid" w:semiHidden="0" w:uiPriority="59" w:unhideWhenUsed="0"/>
-    <w:lsdException w:name="Placeholder Text" w:unhideWhenUsed="0"/>
-    <w:lsdException w:name="No Spacing" w:semiHidden="0" w:uiPriority="1" w:unhideWhenUsed="0" w:qFormat="1"/>
-    <w:lsdException w:name="Light Shading" w:semiHidden="0" w:uiPriority="60" w:unhideWhenUsed="0"/>
-    <w:lsdException w:name="Light List" w:semiHidden="0" w:uiPriority="61" w:unhideWhenUsed="0"/>
-    <w:lsdException w:name="Light Grid" w:semiHidden="0" w:uiPriority="62" w:unhideWhenUsed="0"/>
-    <w:lsdException w:name="Medium Shading 1" w:semiHidden="0" w:uiPriority="63" w:unhideWhenUsed="0"/>
-    <w:lsdException w:name="Medium Shading 2" w:semiHidden="0" w:uiPriority="64" w:unhideWhenUsed="0"/>
-    <w:lsdException w:name="Medium List 1" w:semiHidden="0" w:uiPriority="65" w:unhideWhenUsed="0"/>
-    <w:lsdException w:name="Medium List 2" w:semiHidden="0" w:uiPriority="66" w:unhideWhenUsed="0"/>
-    <w:lsdException w:name="Medium Grid 1" w:semiHidden="0" w:uiPriority="67" w:unhideWhenUsed="0"/>
-    <w:lsdException w:name="Medium Grid 2" w:semiHidden="0" w:uiPriority="68" w:unhideWhenUsed="0"/>
-    <w:lsdException w:name="Medium Grid 3" w:semiHidden="0" w:uiPriority="69" w:unhideWhenUsed="0"/>
-    <w:lsdException w:name="Dark List" w:semiHidden="0" w:uiPriority="70" w:unhideWhenUsed="0"/>
-    <w:lsdException w:name="Colorful Shading" w:semiHidden="0" w:uiPriority="71" w:unhideWhenUsed="0"/>
-    <w:lsdException w:name="Colorful List" w:semiHidden="0" w:uiPriority="72" w:unhideWhenUsed="0"/>
-    <w:lsdException w:name="Colorful Grid" w:semiHidden="0" w:uiPriority="73" w:unhideWhenUsed="0"/>
-    <w:lsdException w:name="Light Shading Accent 1" w:semiHidden="0" w:uiPriority="60" w:unhideWhenUsed="0"/>
-    <w:lsdException w:name="Light List Accent 1" w:semiHidden="0" w:uiPriority="61" w:unhideWhenUsed="0"/>
-    <w:lsdException w:name="Light Grid Accent 1" w:semiHidden="0" w:uiPriority="62" w:unhideWhenUsed="0"/>
-    <w:lsdException w:name="Medium Shading 1 Accent 1" w:semiHidden="0" w:uiPriority="63" w:unhideWhenUsed="0"/>
-    <w:lsdException w:name="Medium Shading 2 Accent 1" w:semiHidden="0" w:uiPriority="64" w:unhideWhenUsed="0"/>
-    <w:lsdException w:name="Medium List 1 Accent 1" w:semiHidden="0" w:uiPriority="65" w:unhideWhenUsed="0"/>
-    <w:lsdException w:name="Revision" w:unhideWhenUsed="0"/>
-    <w:lsdException w:name="List Paragraph" w:semiHidden="0" w:uiPriority="34" w:unhideWhenUsed="0" w:qFormat="1"/>
-    <w:lsdException w:name="Quote" w:semiHidden="0" w:uiPriority="29" w:unhideWhenUsed="0" w:qFormat="1"/>
-    <w:lsdException w:name="Intense Quote" w:semiHidden="0" w:uiPriority="30" w:unhideWhenUsed="0" w:qFormat="1"/>
-    <w:lsdException w:name="Medium List 2 Accent 1" w:semiHidden="0" w:uiPriority="66" w:unhideWhenUsed="0"/>
-    <w:lsdException w:name="Medium Grid 1 Accent 1" w:semiHidden="0" w:uiPriority="67" w:unhideWhenUsed="0"/>
-    <w:lsdException w:name="Medium Grid 2 Accent 1" w:semiHidden="0" w:uiPriority="68" w:unhideWhenUsed="0"/>
-    <w:lsdException w:name="Medium Grid 3 Accent 1" w:semiHidden="0" w:uiPriority="69" w:unhideWhenUsed="0"/>
-    <w:lsdException w:name="Dark List Accent 1" w:semiHidden="0" w:uiPriority="70" w:unhideWhenUsed="0"/>
-    <w:lsdException w:name="Colorful Shading Accent 1" w:semiHidden="0" w:uiPriority="71" w:unhideWhenUsed="0"/>
-    <w:lsdException w:name="Colorful List Accent 1" w:semiHidden="0" w:uiPriority="72" w:unhideWhenUsed="0"/>
-    <w:lsdException w:name="Colorful Grid Accent 1" w:semiHidden="0" w:uiPriority="73" w:unhideWhenUsed="0"/>
-    <w:lsdException w:name="Light Shading Accent 2" w:semiHidden="0" w:uiPriority="60" w:unhideWhenUsed="0"/>
-    <w:lsdException w:name="Light List Accent 2" w:semiHidden="0" w:uiPriority="61" w:unhideWhenUsed="0"/>
-    <w:lsdException w:name="Light Grid Accent 2" w:semiHidden="0" w:uiPriority="62" w:unhideWhenUsed="0"/>
-    <w:lsdException w:name="Medium Shading 1 Accent 2" w:semiHidden="0" w:uiPriority="63" w:unhideWhenUsed="0"/>
-    <w:lsdException w:name="Medium Shading 2 Accent 2" w:semiHidden="0" w:uiPriority="64" w:unhideWhenUsed="0"/>
-    <w:lsdException w:name="Medium List 1 Accent 2" w:semiHidden="0" w:uiPriority="65" w:unhideWhenUsed="0"/>
-    <w:lsdException w:name="Medium List 2 Accent 2" w:semiHidden="0" w:uiPriority="66" w:unhideWhenUsed="0"/>
-    <w:lsdException w:name="Medium Grid 1 Accent 2" w:semiHidden="0" w:uiPriority="67" w:unhideWhenUsed="0"/>
-    <w:lsdException w:name="Medium Grid 2 Accent 2" w:semiHidden="0" w:uiPriority="68" w:unhideWhenUsed="0"/>
-    <w:lsdException w:name="Medium Grid 3 Accent 2" w:semiHidden="0" w:uiPriority="69" w:unhideWhenUsed="0"/>
-    <w:lsdException w:name="Dark List Accent 2" w:semiHidden="0" w:uiPriority="70" w:unhideWhenUsed="0"/>
-    <w:lsdException w:name="Colorful Shading Accent 2" w:semiHidden="0" w:uiPriority="71" w:unhideWhenUsed="0"/>
-    <w:lsdException w:name="Colorful List Accent 2" w:semiHidden="0" w:uiPriority="72" w:unhideWhenUsed="0"/>
-    <w:lsdException w:name="Colorful Grid Accent 2" w:semiHidden="0" w:uiPriority="73" w:unhideWhenUsed="0"/>
-    <w:lsdException w:name="Light Shading Accent 3" w:semiHidden="0" w:uiPriority="60" w:unhideWhenUsed="0"/>
-    <w:lsdException w:name="Light List Accent 3" w:semiHidden="0" w:uiPriority="61" w:unhideWhenUsed="0"/>
-    <w:lsdException w:name="Light Grid Accent 3" w:semiHidden="0" w:uiPriority="62" w:unhideWhenUsed="0"/>
-    <w:lsdException w:name="Medium Shading 1 Accent 3" w:semiHidden="0" w:uiPriority="63" w:unhideWhenUsed="0"/>
-    <w:lsdException w:name="Medium Shading 2 Accent 3" w:semiHidden="0" w:uiPriority="64" w:unhideWhenUsed="0"/>
-    <w:lsdException w:name="Medium List 1 Accent 3" w:semiHidden="0" w:uiPriority="65" w:unhideWhenUsed="0"/>
-    <w:lsdException w:name="Medium List 2 Accent 3" w:semiHidden="0" w:uiPriority="66" w:unhideWhenUsed="0"/>
-    <w:lsdException w:name="Medium Grid 1 Accent 3" w:semiHidden="0" w:uiPriority="67" w:unhideWhenUsed="0"/>
-    <w:lsdException w:name="Medium Grid 2 Accent 3" w:semiHidden="0" w:uiPriority="68" w:unhideWhenUsed="0"/>
-    <w:lsdException w:name="Medium Grid 3 Accent 3" w:semiHidden="0" w:uiPriority="69" w:unhideWhenUsed="0"/>
-    <w:lsdException w:name="Dark List Accent 3" w:semiHidden="0" w:uiPriority="70" w:unhideWhenUsed="0"/>
-    <w:lsdException w:name="Colorful Shading Accent 3" w:semiHidden="0" w:uiPriority="71" w:unhideWhenUsed="0"/>
-    <w:lsdException w:name="Colorful List Accent 3" w:semiHidden="0" w:uiPriority="72" w:unhideWhenUsed="0"/>
-    <w:lsdException w:name="Colorful Grid Accent 3" w:semiHidden="0" w:uiPriority="73" w:unhideWhenUsed="0"/>
-    <w:lsdException w:name="Light Shading Accent 4" w:semiHidden="0" w:uiPriority="60" w:unhideWhenUsed="0"/>
-    <w:lsdException w:name="Light List Accent 4" w:semiHidden="0" w:uiPriority="61" w:unhideWhenUsed="0"/>
-    <w:lsdException w:name="Light Grid Accent 4" w:semiHidden="0" w:uiPriority="62" w:unhideWhenUsed="0"/>
-    <w:lsdException w:name="Medium Shading 1 Accent 4" w:semiHidden="0" w:uiPriority="63" w:unhideWhenUsed="0"/>
-    <w:lsdException w:name="Medium Shading 2 Accent 4" w:semiHidden="0" w:uiPriority="64" w:unhideWhenUsed="0"/>
-    <w:lsdException w:name="Medium List 1 Accent 4" w:semiHidden="0" w:uiPriority="65" w:unhideWhenUsed="0"/>
-    <w:lsdException w:name="Medium List 2 Accent 4" w:semiHidden="0" w:uiPriority="66" w:unhideWhenUsed="0"/>
-    <w:lsdException w:name="Medium Grid 1 Accent 4" w:semiHidden="0" w:uiPriority="67" w:unhideWhenUsed="0"/>
-    <w:lsdException w:name="Medium Grid 2 Accent 4" w:semiHidden="0" w:uiPriority="68" w:unhideWhenUsed="0"/>
-    <w:lsdException w:name="Medium Grid 3 Accent 4" w:semiHidden="0" w:uiPriority="69" w:unhideWhenUsed="0"/>
-    <w:lsdException w:name="Dark List Accent 4" w:semiHidden="0" w:uiPriority="70" w:unhideWhenUsed="0"/>
-    <w:lsdException w:name="Colorful Shading Accent 4" w:semiHidden="0" w:uiPriority="71" w:unhideWhenUsed="0"/>
-    <w:lsdException w:name="Colorful List Accent 4" w:semiHidden="0" w:uiPriority="72" w:unhideWhenUsed="0"/>
-    <w:lsdException w:name="Colorful Grid Accent 4" w:semiHidden="0" w:uiPriority="73" w:unhideWhenUsed="0"/>
-    <w:lsdException w:name="Light Shading Accent 5" w:semiHidden="0" w:uiPriority="60" w:unhideWhenUsed="0"/>
-    <w:lsdException w:name="Light List Accent 5" w:semiHidden="0" w:uiPriority="61" w:unhideWhenUsed="0"/>
-    <w:lsdException w:name="Light Grid Accent 5" w:semiHidden="0" w:uiPriority="62" w:unhideWhenUsed="0"/>
-    <w:lsdException w:name="Medium Shading 1 Accent 5" w:semiHidden="0" w:uiPriority="63" w:unhideWhenUsed="0"/>
-    <w:lsdException w:name="Medium Shading 2 Accent 5" w:semiHidden="0" w:uiPriority="64" w:unhideWhenUsed="0"/>
-    <w:lsdException w:name="Medium List 1 Accent 5" w:semiHidden="0" w:uiPriority="65" w:unhideWhenUsed="0"/>
-    <w:lsdException w:name="Medium List 2 Accent 5" w:semiHidden="0" w:uiPriority="66" w:unhideWhenUsed="0"/>
-    <w:lsdException w:name="Medium Grid 1 Accent 5" w:semiHidden="0" w:uiPriority="67" w:unhideWhenUsed="0"/>
-    <w:lsdException w:name="Medium Grid 2 Accent 5" w:semiHidden="0" w:uiPriority="68" w:unhideWhenUsed="0"/>
-    <w:lsdException w:name="Medium Grid 3 Accent 5" w:semiHidden="0" w:uiPriority="69" w:unhideWhenUsed="0"/>
-    <w:lsdException w:name="Dark List Accent 5" w:semiHidden="0" w:uiPriority="70" w:unhideWhenUsed="0"/>
-    <w:lsdException w:name="Colorful Shading Accent 5" w:semiHidden="0" w:uiPriority="71" w:unhideWhenUsed="0"/>
-    <w:lsdException w:name="Colorful List Accent 5" w:semiHidden="0" w:uiPriority="72" w:unhideWhenUsed="0"/>
-    <w:lsdException w:name="Colorful Grid Accent 5" w:semiHidden="0" w:uiPriority="73" w:unhideWhenUsed="0"/>
-    <w:lsdException w:name="Light Shading Accent 6" w:semiHidden="0" w:uiPriority="60" w:unhideWhenUsed="0"/>
-    <w:lsdException w:name="Light List Accent 6" w:semiHidden="0" w:uiPriority="61" w:unhideWhenUsed="0"/>
-    <w:lsdException w:name="Light Grid Accent 6" w:semiHidden="0" w:uiPriority="62" w:unhideWhenUsed="0"/>
-    <w:lsdException w:name="Medium Shading 1 Accent 6" w:semiHidden="0" w:uiPriority="63" w:unhideWhenUsed="0"/>
-    <w:lsdException w:name="Medium Shading 2 Accent 6" w:semiHidden="0" w:uiPriority="64" w:unhideWhenUsed="0"/>
-    <w:lsdException w:name="Medium List 1 Accent 6" w:semiHidden="0" w:uiPriority="65" w:unhideWhenUsed="0"/>
-    <w:lsdException w:name="Medium List 2 Accent 6" w:semiHidden="0" w:uiPriority="66" w:unhideWhenUsed="0"/>
-    <w:lsdException w:name="Medium Grid 1 Accent 6" w:semiHidden="0" w:uiPriority="67" w:unhideWhenUsed="0"/>
-    <w:lsdException w:name="Medium Grid 2 Accent 6" w:semiHidden="0" w:uiPriority="68" w:unhideWhenUsed="0"/>
-    <w:lsdException w:name="Medium Grid 3 Accent 6" w:semiHidden="0" w:uiPriority="69" w:unhideWhenUsed="0"/>
-    <w:lsdException w:name="Dark List Accent 6" w:semiHidden="0" w:uiPriority="70" w:unhideWhenUsed="0"/>
-    <w:lsdException w:name="Colorful Shading Accent 6" w:semiHidden="0" w:uiPriority="71" w:unhideWhenUsed="0"/>
-    <w:lsdException w:name="Colorful List Accent 6" w:semiHidden="0" w:uiPriority="72" w:unhideWhenUsed="0"/>
-    <w:lsdException w:name="Colorful Grid Accent 6" w:semiHidden="0" w:uiPriority="73" w:unhideWhenUsed="0"/>
-    <w:lsdException w:name="Subtle Emphasis" w:semiHidden="0" w:uiPriority="19" w:unhideWhenUsed="0" w:qFormat="1"/>
-    <w:lsdException w:name="Intense Emphasis" w:semiHidden="0" w:uiPriority="21" w:unhideWhenUsed="0" w:qFormat="1"/>
-    <w:lsdException w:name="Subtle Reference" w:semiHidden="0" w:uiPriority="31" w:unhideWhenUsed="0" w:qFormat="1"/>
-    <w:lsdException w:name="Intense Reference" w:semiHidden="0" w:uiPriority="32" w:unhideWhenUsed="0" w:qFormat="1"/>
-    <w:lsdException w:name="Book Title" w:semiHidden="0" w:uiPriority="33" w:unhideWhenUsed="0" w:qFormat="1"/>
-    <w:lsdException w:name="Bibliography" w:uiPriority="37"/>
-    <w:lsdException w:name="TOC Heading" w:uiPriority="39" w:qFormat="1"/>
+  <w:latentStyles w:defLockedState="0" w:defUIPriority="99" w:defSemiHidden="0" w:defUnhideWhenUsed="0" w:defQFormat="0" w:count="371">
+    <w:lsdException w:name="Normal" w:uiPriority="0" w:qFormat="1"/>
+    <w:lsdException w:name="heading 1" w:uiPriority="9" w:qFormat="1"/>
+    <w:lsdException w:name="heading 2" w:semiHidden="1" w:uiPriority="9" w:unhideWhenUsed="1" w:qFormat="1"/>
+    <w:lsdException w:name="heading 3" w:semiHidden="1" w:uiPriority="9" w:unhideWhenUsed="1" w:qFormat="1"/>
+    <w:lsdException w:name="heading 4" w:semiHidden="1" w:uiPriority="9" w:unhideWhenUsed="1" w:qFormat="1"/>
+    <w:lsdException w:name="heading 5" w:semiHidden="1" w:uiPriority="9" w:unhideWhenUsed="1" w:qFormat="1"/>
+    <w:lsdException w:name="heading 6" w:semiHidden="1" w:uiPriority="9" w:unhideWhenUsed="1" w:qFormat="1"/>
+    <w:lsdException w:name="heading 7" w:semiHidden="1" w:uiPriority="9" w:unhideWhenUsed="1" w:qFormat="1"/>
+    <w:lsdException w:name="heading 8" w:semiHidden="1" w:uiPriority="9" w:unhideWhenUsed="1" w:qFormat="1"/>
+    <w:lsdException w:name="heading 9" w:semiHidden="1" w:uiPriority="9" w:unhideWhenUsed="1" w:qFormat="1"/>
+    <w:lsdException w:name="index 1" w:semiHidden="1" w:unhideWhenUsed="1"/>
+    <w:lsdException w:name="index 2" w:semiHidden="1" w:unhideWhenUsed="1"/>
+    <w:lsdException w:name="index 3" w:semiHidden="1" w:unhideWhenUsed="1"/>
+    <w:lsdException w:name="index 4" w:semiHidden="1" w:unhideWhenUsed="1"/>
+    <w:lsdException w:name="index 5" w:semiHidden="1" w:unhideWhenUsed="1"/>
+    <w:lsdException w:name="index 6" w:semiHidden="1" w:unhideWhenUsed="1"/>
+    <w:lsdException w:name="index 7" w:semiHidden="1" w:unhideWhenUsed="1"/>
+    <w:lsdException w:name="index 8" w:semiHidden="1" w:unhideWhenUsed="1"/>
+    <w:lsdException w:name="index 9" w:semiHidden="1" w:unhideWhenUsed="1"/>
+    <w:lsdException w:name="toc 1" w:semiHidden="1" w:uiPriority="39" w:unhideWhenUsed="1"/>
+    <w:lsdException w:name="toc 2" w:semiHidden="1" w:uiPriority="39" w:unhideWhenUsed="1"/>
+    <w:lsdException w:name="toc 3" w:semiHidden="1" w:uiPriority="39" w:unhideWhenUsed="1"/>
+    <w:lsdException w:name="toc 4" w:semiHidden="1" w:uiPriority="39" w:unhideWhenUsed="1"/>
+    <w:lsdException w:name="toc 5" w:semiHidden="1" w:uiPriority="39" w:unhideWhenUsed="1"/>
+    <w:lsdException w:name="toc 6" w:semiHidden="1" w:uiPriority="39" w:unhideWhenUsed="1"/>
+    <w:lsdException w:name="toc 7" w:semiHidden="1" w:uiPriority="39" w:unhideWhenUsed="1"/>
+    <w:lsdException w:name="toc 8" w:semiHidden="1" w:uiPriority="39" w:unhideWhenUsed="1"/>
+    <w:lsdException w:name="toc 9" w:semiHidden="1" w:uiPriority="39" w:unhideWhenUsed="1"/>
+    <w:lsdException w:name="Normal Indent" w:semiHidden="1" w:unhideWhenUsed="1"/>
+    <w:lsdException w:name="footnote text" w:semiHidden="1" w:unhideWhenUsed="1"/>
+    <w:lsdException w:name="annotation text" w:semiHidden="1" w:unhideWhenUsed="1"/>
+    <w:lsdException w:name="header" w:semiHidden="1" w:unhideWhenUsed="1"/>
+    <w:lsdException w:name="footer" w:semiHidden="1" w:unhideWhenUsed="1"/>
+    <w:lsdException w:name="index heading" w:semiHidden="1" w:unhideWhenUsed="1"/>
+    <w:lsdException w:name="caption" w:semiHidden="1" w:uiPriority="35" w:unhideWhenUsed="1" w:qFormat="1"/>
+    <w:lsdException w:name="table of figures" w:semiHidden="1" w:unhideWhenUsed="1"/>
+    <w:lsdException w:name="envelope address" w:semiHidden="1" w:unhideWhenUsed="1"/>
+    <w:lsdException w:name="envelope return" w:semiHidden="1" w:unhideWhenUsed="1"/>
+    <w:lsdException w:name="footnote reference" w:semiHidden="1" w:unhideWhenUsed="1"/>
+    <w:lsdException w:name="annotation reference" w:semiHidden="1" w:unhideWhenUsed="1"/>
+    <w:lsdException w:name="line number" w:semiHidden="1" w:unhideWhenUsed="1"/>
+    <w:lsdException w:name="page number" w:semiHidden="1" w:unhideWhenUsed="1"/>
+    <w:lsdException w:name="endnote reference" w:semiHidden="1" w:unhideWhenUsed="1"/>
+    <w:lsdException w:name="endnote text" w:semiHidden="1" w:unhideWhenUsed="1"/>
+    <w:lsdException w:name="table of authorities" w:semiHidden="1" w:unhideWhenUsed="1"/>
+    <w:lsdException w:name="macro" w:semiHidden="1" w:unhideWhenUsed="1"/>
+    <w:lsdException w:name="toa heading" w:semiHidden="1" w:unhideWhenUsed="1"/>
+    <w:lsdException w:name="List" w:semiHidden="1" w:unhideWhenUsed="1"/>
+    <w:lsdException w:name="List Bullet" w:semiHidden="1" w:unhideWhenUsed="1"/>
+    <w:lsdException w:name="List Number" w:semiHidden="1" w:unhideWhenUsed="1"/>
+    <w:lsdException w:name="List 2" w:semiHidden="1" w:unhideWhenUsed="1"/>
+    <w:lsdException w:name="List 3" w:semiHidden="1" w:unhideWhenUsed="1"/>
+    <w:lsdException w:name="List 4" w:semiHidden="1" w:unhideWhenUsed="1"/>
+    <w:lsdException w:name="List 5" w:semiHidden="1" w:unhideWhenUsed="1"/>
+    <w:lsdException w:name="List Bullet 2" w:semiHidden="1" w:unhideWhenUsed="1"/>
+    <w:lsdException w:name="List Bullet 3" w:semiHidden="1" w:unhideWhenUsed="1"/>
+    <w:lsdException w:name="List Bullet 4" w:semiHidden="1" w:unhideWhenUsed="1"/>
+    <w:lsdException w:name="List Bullet 5" w:semiHidden="1" w:unhideWhenUsed="1"/>
+    <w:lsdException w:name="List Number 2" w:semiHidden="1" w:unhideWhenUsed="1"/>
+    <w:lsdException w:name="List Number 3" w:semiHidden="1" w:unhideWhenUsed="1"/>
+    <w:lsdException w:name="List Number 4" w:semiHidden="1" w:unhideWhenUsed="1"/>
+    <w:lsdException w:name="List Number 5" w:semiHidden="1" w:unhideWhenUsed="1"/>
+    <w:lsdException w:name="Title" w:uiPriority="10" w:qFormat="1"/>
+    <w:lsdException w:name="Closing" w:semiHidden="1" w:unhideWhenUsed="1"/>
+    <w:lsdException w:name="Signature" w:semiHidden="1" w:unhideWhenUsed="1"/>
+    <w:lsdException w:name="Default Paragraph Font" w:semiHidden="1" w:uiPriority="1" w:unhideWhenUsed="1"/>
+    <w:lsdException w:name="Body Text" w:semiHidden="1" w:unhideWhenUsed="1"/>
+    <w:lsdException w:name="Body Text Indent" w:semiHidden="1" w:unhideWhenUsed="1"/>
+    <w:lsdException w:name="List Continue" w:semiHidden="1" w:unhideWhenUsed="1"/>
+    <w:lsdException w:name="List Continue 2" w:semiHidden="1" w:unhideWhenUsed="1"/>
+    <w:lsdException w:name="List Continue 3" w:semiHidden="1" w:unhideWhenUsed="1"/>
+    <w:lsdException w:name="List Continue 4" w:semiHidden="1" w:unhideWhenUsed="1"/>
+    <w:lsdException w:name="List Continue 5" w:semiHidden="1" w:unhideWhenUsed="1"/>
+    <w:lsdException w:name="Message Header" w:semiHidden="1" w:unhideWhenUsed="1"/>
+    <w:lsdException w:name="Subtitle" w:uiPriority="11" w:qFormat="1"/>
+    <w:lsdException w:name="Salutation" w:semiHidden="1" w:unhideWhenUsed="1"/>
+    <w:lsdException w:name="Date" w:semiHidden="1" w:unhideWhenUsed="1"/>
+    <w:lsdException w:name="Body Text First Indent" w:semiHidden="1" w:unhideWhenUsed="1"/>
+    <w:lsdException w:name="Body Text First Indent 2" w:semiHidden="1" w:unhideWhenUsed="1"/>
+    <w:lsdException w:name="Note Heading" w:semiHidden="1" w:unhideWhenUsed="1"/>
+    <w:lsdException w:name="Body Text 2" w:semiHidden="1" w:unhideWhenUsed="1"/>
+    <w:lsdException w:name="Body Text 3" w:semiHidden="1" w:unhideWhenUsed="1"/>
+    <w:lsdException w:name="Body Text Indent 2" w:semiHidden="1" w:unhideWhenUsed="1"/>
+    <w:lsdException w:name="Body Text Indent 3" w:semiHidden="1" w:unhideWhenUsed="1"/>
+    <w:lsdException w:name="Block Text" w:semiHidden="1" w:unhideWhenUsed="1"/>
+    <w:lsdException w:name="Hyperlink" w:semiHidden="1" w:unhideWhenUsed="1"/>
+    <w:lsdException w:name="FollowedHyperlink" w:semiHidden="1" w:unhideWhenUsed="1"/>
+    <w:lsdException w:name="Strong" w:uiPriority="22" w:qFormat="1"/>
+    <w:lsdException w:name="Emphasis" w:uiPriority="20" w:qFormat="1"/>
+    <w:lsdException w:name="Document Map" w:semiHidden="1" w:unhideWhenUsed="1"/>
+    <w:lsdException w:name="Plain Text" w:semiHidden="1" w:unhideWhenUsed="1"/>
+    <w:lsdException w:name="E-mail Signature" w:semiHidden="1" w:unhideWhenUsed="1"/>
+    <w:lsdException w:name="HTML Top of Form" w:semiHidden="1" w:unhideWhenUsed="1"/>
+    <w:lsdException w:name="HTML Bottom of Form" w:semiHidden="1" w:unhideWhenUsed="1"/>
+    <w:lsdException w:name="Normal (Web)" w:semiHidden="1" w:unhideWhenUsed="1"/>
+    <w:lsdException w:name="HTML Acronym" w:semiHidden="1" w:unhideWhenUsed="1"/>
+    <w:lsdException w:name="HTML Address" w:semiHidden="1" w:unhideWhenUsed="1"/>
+    <w:lsdException w:name="HTML Cite" w:semiHidden="1" w:unhideWhenUsed="1"/>
+    <w:lsdException w:name="HTML Code" w:semiHidden="1" w:unhideWhenUsed="1"/>
+    <w:lsdException w:name="HTML Definition" w:semiHidden="1" w:unhideWhenUsed="1"/>
+    <w:lsdException w:name="HTML Keyboard" w:semiHidden="1" w:unhideWhenUsed="1"/>
+    <w:lsdException w:name="HTML Preformatted" w:semiHidden="1" w:unhideWhenUsed="1"/>
+    <w:lsdException w:name="HTML Sample" w:semiHidden="1" w:unhideWhenUsed="1"/>
+    <w:lsdException w:name="HTML Typewriter" w:semiHidden="1" w:unhideWhenUsed="1"/>
+    <w:lsdException w:name="HTML Variable" w:semiHidden="1" w:unhideWhenUsed="1"/>
+    <w:lsdException w:name="Normal Table" w:semiHidden="1" w:unhideWhenUsed="1"/>
+    <w:lsdException w:name="annotation subject" w:semiHidden="1" w:unhideWhenUsed="1"/>
+    <w:lsdException w:name="No List" w:semiHidden="1" w:unhideWhenUsed="1"/>
+    <w:lsdException w:name="Outline List 1" w:semiHidden="1" w:unhideWhenUsed="1"/>
+    <w:lsdException w:name="Outline List 2" w:semiHidden="1" w:unhideWhenUsed="1"/>
+    <w:lsdException w:name="Outline List 3" w:semiHidden="1" w:unhideWhenUsed="1"/>
+    <w:lsdException w:name="Table Simple 1" w:semiHidden="1" w:unhideWhenUsed="1"/>
+    <w:lsdException w:name="Table Simple 2" w:semiHidden="1" w:unhideWhenUsed="1"/>
+    <w:lsdException w:name="Table Simple 3" w:semiHidden="1" w:unhideWhenUsed="1"/>
+    <w:lsdException w:name="Table Classic 1" w:semiHidden="1" w:unhideWhenUsed="1"/>
+    <w:lsdException w:name="Table Classic 2" w:semiHidden="1" w:unhideWhenUsed="1"/>
+    <w:lsdException w:name="Table Classic 3" w:semiHidden="1" w:unhideWhenUsed="1"/>
+    <w:lsdException w:name="Table Classic 4" w:semiHidden="1" w:unhideWhenUsed="1"/>
+    <w:lsdException w:name="Table Colorful 1" w:semiHidden="1" w:unhideWhenUsed="1"/>
+    <w:lsdException w:name="Table Colorful 2" w:semiHidden="1" w:unhideWhenUsed="1"/>
+    <w:lsdException w:name="Table Colorful 3" w:semiHidden="1" w:unhideWhenUsed="1"/>
+    <w:lsdException w:name="Table Columns 1" w:semiHidden="1" w:unhideWhenUsed="1"/>
+    <w:lsdException w:name="Table Columns 2" w:semiHidden="1" w:unhideWhenUsed="1"/>
+    <w:lsdException w:name="Table Columns 3" w:semiHidden="1" w:unhideWhenUsed="1"/>
+    <w:lsdException w:name="Table Columns 4" w:semiHidden="1" w:unhideWhenUsed="1"/>
+    <w:lsdException w:name="Table Columns 5" w:semiHidden="1" w:unhideWhenUsed="1"/>
+    <w:lsdException w:name="Table Grid 1" w:semiHidden="1" w:unhideWhenUsed="1"/>
+    <w:lsdException w:name="Table Grid 2" w:semiHidden="1" w:unhideWhenUsed="1"/>
+    <w:lsdException w:name="Table Grid 3" w:semiHidden="1" w:unhideWhenUsed="1"/>
+    <w:lsdException w:name="Table Grid 4" w:semiHidden="1" w:unhideWhenUsed="1"/>
+    <w:lsdException w:name="Table Grid 5" w:semiHidden="1" w:unhideWhenUsed="1"/>
+    <w:lsdException w:name="Table Grid 6" w:semiHidden="1" w:unhideWhenUsed="1"/>
+    <w:lsdException w:name="Table Grid 7" w:semiHidden="1" w:unhideWhenUsed="1"/>
+    <w:lsdException w:name="Table Grid 8" w:semiHidden="1" w:unhideWhenUsed="1"/>
+    <w:lsdException w:name="Table List 1" w:semiHidden="1" w:unhideWhenUsed="1"/>
+    <w:lsdException w:name="Table List 2" w:semiHidden="1" w:unhideWhenUsed="1"/>
+    <w:lsdException w:name="Table List 3" w:semiHidden="1" w:unhideWhenUsed="1"/>
+    <w:lsdException w:name="Table List 4" w:semiHidden="1" w:unhideWhenUsed="1"/>
+    <w:lsdException w:name="Table List 5" w:semiHidden="1" w:unhideWhenUsed="1"/>
+    <w:lsdException w:name="Table List 6" w:semiHidden="1" w:unhideWhenUsed="1"/>
+    <w:lsdException w:name="Table List 7" w:semiHidden="1" w:unhideWhenUsed="1"/>
+    <w:lsdException w:name="Table List 8" w:semiHidden="1" w:unhideWhenUsed="1"/>
+    <w:lsdException w:name="Table 3D effects 1" w:semiHidden="1" w:unhideWhenUsed="1"/>
+    <w:lsdException w:name="Table 3D effects 2" w:semiHidden="1" w:unhideWhenUsed="1"/>
+    <w:lsdException w:name="Table 3D effects 3" w:semiHidden="1" w:unhideWhenUsed="1"/>
+    <w:lsdException w:name="Table Contemporary" w:semiHidden="1" w:unhideWhenUsed="1"/>
+    <w:lsdException w:name="Table Elegant" w:semiHidden="1" w:unhideWhenUsed="1"/>
+    <w:lsdException w:name="Table Professional" w:semiHidden="1" w:unhideWhenUsed="1"/>
+    <w:lsdException w:name="Table Subtle 1" w:semiHidden="1" w:unhideWhenUsed="1"/>
+    <w:lsdException w:name="Table Subtle 2" w:semiHidden="1" w:unhideWhenUsed="1"/>
+    <w:lsdException w:name="Table Web 1" w:semiHidden="1" w:unhideWhenUsed="1"/>
+    <w:lsdException w:name="Table Web 2" w:semiHidden="1" w:unhideWhenUsed="1"/>
+    <w:lsdException w:name="Table Web 3" w:semiHidden="1" w:unhideWhenUsed="1"/>
+    <w:lsdException w:name="Balloon Text" w:semiHidden="1" w:unhideWhenUsed="1"/>
+    <w:lsdException w:name="Table Grid" w:uiPriority="59"/>
+    <w:lsdException w:name="Table Theme" w:semiHidden="1" w:unhideWhenUsed="1"/>
+    <w:lsdException w:name="Placeholder Text" w:semiHidden="1"/>
+    <w:lsdException w:name="No Spacing" w:uiPriority="1" w:qFormat="1"/>
+    <w:lsdException w:name="Light Shading" w:uiPriority="60"/>
+    <w:lsdException w:name="Light List" w:uiPriority="61"/>
+    <w:lsdException w:name="Light Grid" w:uiPriority="62"/>
+    <w:lsdException w:name="Medium Shading 1" w:uiPriority="63"/>
+    <w:lsdException w:name="Medium Shading 2" w:uiPriority="64"/>
+    <w:lsdException w:name="Medium List 1" w:uiPriority="65"/>
+    <w:lsdException w:name="Medium List 2" w:uiPriority="66"/>
+    <w:lsdException w:name="Medium Grid 1" w:uiPriority="67"/>
+    <w:lsdException w:name="Medium Grid 2" w:uiPriority="68"/>
+    <w:lsdException w:name="Medium Grid 3" w:uiPriority="69"/>
+    <w:lsdException w:name="Dark List" w:uiPriority="70"/>
+    <w:lsdException w:name="Colorful Shading" w:uiPriority="71"/>
+    <w:lsdException w:name="Colorful List" w:uiPriority="72"/>
+    <w:lsdException w:name="Colorful Grid" w:uiPriority="73"/>
+    <w:lsdException w:name="Light Shading Accent 1" w:uiPriority="60"/>
+    <w:lsdException w:name="Light List Accent 1" w:uiPriority="61"/>
+    <w:lsdException w:name="Light Grid Accent 1" w:uiPriority="62"/>
+    <w:lsdException w:name="Medium Shading 1 Accent 1" w:uiPriority="63"/>
+    <w:lsdException w:name="Medium Shading 2 Accent 1" w:uiPriority="64"/>
+    <w:lsdException w:name="Medium List 1 Accent 1" w:uiPriority="65"/>
+    <w:lsdException w:name="Revision" w:semiHidden="1"/>
+    <w:lsdException w:name="List Paragraph" w:uiPriority="34" w:qFormat="1"/>
+    <w:lsdException w:name="Quote" w:uiPriority="29" w:qFormat="1"/>
+    <w:lsdException w:name="Intense Quote" w:uiPriority="30" w:qFormat="1"/>
+    <w:lsdException w:name="Medium List 2 Accent 1" w:uiPriority="66"/>
+    <w:lsdException w:name="Medium Grid 1 Accent 1" w:uiPriority="67"/>
+    <w:lsdException w:name="Medium Grid 2 Accent 1" w:uiPriority="68"/>
+    <w:lsdException w:name="Medium Grid 3 Accent 1" w:uiPriority="69"/>
+    <w:lsdException w:name="Dark List Accent 1" w:uiPriority="70"/>
+    <w:lsdException w:name="Colorful Shading Accent 1" w:uiPriority="71"/>
+    <w:lsdException w:name="Colorful List Accent 1" w:uiPriority="72"/>
+    <w:lsdException w:name="Colorful Grid Accent 1" w:uiPriority="73"/>
+    <w:lsdException w:name="Light Shading Accent 2" w:uiPriority="60"/>
+    <w:lsdException w:name="Light List Accent 2" w:uiPriority="61"/>
+    <w:lsdException w:name="Light Grid Accent 2" w:uiPriority="62"/>
+    <w:lsdException w:name="Medium Shading 1 Accent 2" w:uiPriority="63"/>
+    <w:lsdException w:name="Medium Shading 2 Accent 2" w:uiPriority="64"/>
+    <w:lsdException w:name="Medium List 1 Accent 2" w:uiPriority="65"/>
+    <w:lsdException w:name="Medium List 2 Accent 2" w:uiPriority="66"/>
+    <w:lsdException w:name="Medium Grid 1 Accent 2" w:uiPriority="67"/>
+    <w:lsdException w:name="Medium Grid 2 Accent 2" w:uiPriority="68"/>
+    <w:lsdException w:name="Medium Grid 3 Accent 2" w:uiPriority="69"/>
+    <w:lsdException w:name="Dark List Accent 2" w:uiPriority="70"/>
+    <w:lsdException w:name="Colorful Shading Accent 2" w:uiPriority="71"/>
+    <w:lsdException w:name="Colorful List Accent 2" w:uiPriority="72"/>
+    <w:lsdException w:name="Colorful Grid Accent 2" w:uiPriority="73"/>
+    <w:lsdException w:name="Light Shading Accent 3" w:uiPriority="60"/>
+    <w:lsdException w:name="Light List Accent 3" w:uiPriority="61"/>
+    <w:lsdException w:name="Light Grid Accent 3" w:uiPriority="62"/>
+    <w:lsdException w:name="Medium Shading 1 Accent 3" w:uiPriority="63"/>
+    <w:lsdException w:name="Medium Shading 2 Accent 3" w:uiPriority="64"/>
+    <w:lsdException w:name="Medium List 1 Accent 3" w:uiPriority="65"/>
+    <w:lsdException w:name="Medium List 2 Accent 3" w:uiPriority="66"/>
+    <w:lsdException w:name="Medium Grid 1 Accent 3" w:uiPriority="67"/>
+    <w:lsdException w:name="Medium Grid 2 Accent 3" w:uiPriority="68"/>
+    <w:lsdException w:name="Medium Grid 3 Accent 3" w:uiPriority="69"/>
+    <w:lsdException w:name="Dark List Accent 3" w:uiPriority="70"/>
+    <w:lsdException w:name="Colorful Shading Accent 3" w:uiPriority="71"/>
+    <w:lsdException w:name="Colorful List Accent 3" w:uiPriority="72"/>
+    <w:lsdException w:name="Colorful Grid Accent 3" w:uiPriority="73"/>
+    <w:lsdException w:name="Light Shading Accent 4" w:uiPriority="60"/>
+    <w:lsdException w:name="Light List Accent 4" w:uiPriority="61"/>
+    <w:lsdException w:name="Light Grid Accent 4" w:uiPriority="62"/>
+    <w:lsdException w:name="Medium Shading 1 Accent 4" w:uiPriority="63"/>
+    <w:lsdException w:name="Medium Shading 2 Accent 4" w:uiPriority="64"/>
+    <w:lsdException w:name="Medium List 1 Accent 4" w:uiPriority="65"/>
+    <w:lsdException w:name="Medium List 2 Accent 4" w:uiPriority="66"/>
+    <w:lsdException w:name="Medium Grid 1 Accent 4" w:uiPriority="67"/>
+    <w:lsdException w:name="Medium Grid 2 Accent 4" w:uiPriority="68"/>
+    <w:lsdException w:name="Medium Grid 3 Accent 4" w:uiPriority="69"/>
+    <w:lsdException w:name="Dark List Accent 4" w:uiPriority="70"/>
+    <w:lsdException w:name="Colorful Shading Accent 4" w:uiPriority="71"/>
+    <w:lsdException w:name="Colorful List Accent 4" w:uiPriority="72"/>
+    <w:lsdException w:name="Colorful Grid Accent 4" w:uiPriority="73"/>
+    <w:lsdException w:name="Light Shading Accent 5" w:uiPriority="60"/>
+    <w:lsdException w:name="Light List Accent 5" w:uiPriority="61"/>
+    <w:lsdException w:name="Light Grid Accent 5" w:uiPriority="62"/>
+    <w:lsdException w:name="Medium Shading 1 Accent 5" w:uiPriority="63"/>
+    <w:lsdException w:name="Medium Shading 2 Accent 5" w:uiPriority="64"/>
+    <w:lsdException w:name="Medium List 1 Accent 5" w:uiPriority="65"/>
+    <w:lsdException w:name="Medium List 2 Accent 5" w:uiPriority="66"/>
+    <w:lsdException w:name="Medium Grid 1 Accent 5" w:uiPriority="67"/>
+    <w:lsdException w:name="Medium Grid 2 Accent 5" w:uiPriority="68"/>
+    <w:lsdException w:name="Medium Grid 3 Accent 5" w:uiPriority="69"/>
+    <w:lsdException w:name="Dark List Accent 5" w:uiPriority="70"/>
+    <w:lsdException w:name="Colorful Shading Accent 5" w:uiPriority="71"/>
+    <w:lsdException w:name="Colorful List Accent 5" w:uiPriority="72"/>
+    <w:lsdException w:name="Colorful Grid Accent 5" w:uiPriority="73"/>
+    <w:lsdException w:name="Light Shading Accent 6" w:uiPriority="60"/>
+    <w:lsdException w:name="Light List Accent 6" w:uiPriority="61"/>
+    <w:lsdException w:name="Light Grid Accent 6" w:uiPriority="62"/>
+    <w:lsdException w:name="Medium Shading 1 Accent 6" w:uiPriority="63"/>
+    <w:lsdException w:name="Medium Shading 2 Accent 6" w:uiPriority="64"/>
+    <w:lsdException w:name="Medium List 1 Accent 6" w:uiPriority="65"/>
+    <w:lsdException w:name="Medium List 2 Accent 6" w:uiPriority="66"/>
+    <w:lsdException w:name="Medium Grid 1 Accent 6" w:uiPriority="67"/>
+    <w:lsdException w:name="Medium Grid 2 Accent 6" w:uiPriority="68"/>
+    <w:lsdException w:name="Medium Grid 3 Accent 6" w:uiPriority="69"/>
+    <w:lsdException w:name="Dark List Accent 6" w:uiPriority="70"/>
+    <w:lsdException w:name="Colorful Shading Accent 6" w:uiPriority="71"/>
+    <w:lsdException w:name="Colorful List Accent 6" w:uiPriority="72"/>
+    <w:lsdException w:name="Colorful Grid Accent 6" w:uiPriority="73"/>
+    <w:lsdException w:name="Subtle Emphasis" w:uiPriority="19" w:qFormat="1"/>
+    <w:lsdException w:name="Intense Emphasis" w:uiPriority="21" w:qFormat="1"/>
+    <w:lsdException w:name="Subtle Reference" w:uiPriority="31" w:qFormat="1"/>
+    <w:lsdException w:name="Intense Reference" w:uiPriority="32" w:qFormat="1"/>
+    <w:lsdException w:name="Book Title" w:uiPriority="33" w:qFormat="1"/>
+    <w:lsdException w:name="Bibliography" w:semiHidden="1" w:uiPriority="37" w:unhideWhenUsed="1"/>
+    <w:lsdException w:name="TOC Heading" w:semiHidden="1" w:uiPriority="39" w:unhideWhenUsed="1" w:qFormat="1"/>
+    <w:lsdException w:name="Plain Table 1" w:uiPriority="41"/>
+    <w:lsdException w:name="Plain Table 2" w:uiPriority="42"/>
+    <w:lsdException w:name="Plain Table 3" w:uiPriority="43"/>
+    <w:lsdException w:name="Plain Table 4" w:uiPriority="44"/>
+    <w:lsdException w:name="Plain Table 5" w:uiPriority="45"/>
+    <w:lsdException w:name="Grid Table Light" w:uiPriority="40"/>
+    <w:lsdException w:name="Grid Table 1 Light" w:uiPriority="46"/>
+    <w:lsdException w:name="Grid Table 2" w:uiPriority="47"/>
+    <w:lsdException w:name="Grid Table 3" w:uiPriority="48"/>
+    <w:lsdException w:name="Grid Table 4" w:uiPriority="49"/>
+    <w:lsdException w:name="Grid Table 5 Dark" w:uiPriority="50"/>
+    <w:lsdException w:name="Grid Table 6 Colorful" w:uiPriority="51"/>
+    <w:lsdException w:name="Grid Table 7 Colorful" w:uiPriority="52"/>
+    <w:lsdException w:name="Grid Table 1 Light Accent 1" w:uiPriority="46"/>
+    <w:lsdException w:name="Grid Table 2 Accent 1" w:uiPriority="47"/>
+    <w:lsdException w:name="Grid Table 3 Accent 1" w:uiPriority="48"/>
+    <w:lsdException w:name="Grid Table 4 Accent 1" w:uiPriority="49"/>
+    <w:lsdException w:name="Grid Table 5 Dark Accent 1" w:uiPriority="50"/>
+    <w:lsdException w:name="Grid Table 6 Colorful Accent 1" w:uiPriority="51"/>
+    <w:lsdException w:name="Grid Table 7 Colorful Accent 1" w:uiPriority="52"/>
+    <w:lsdException w:name="Grid Table 1 Light Accent 2" w:uiPriority="46"/>
+    <w:lsdException w:name="Grid Table 2 Accent 2" w:uiPriority="47"/>
+    <w:lsdException w:name="Grid Table 3 Accent 2" w:uiPriority="48"/>
+    <w:lsdException w:name="Grid Table 4 Accent 2" w:uiPriority="49"/>
+    <w:lsdException w:name="Grid Table 5 Dark Accent 2" w:uiPriority="50"/>
+    <w:lsdException w:name="Grid Table 6 Colorful Accent 2" w:uiPriority="51"/>
+    <w:lsdException w:name="Grid Table 7 Colorful Accent 2" w:uiPriority="52"/>
+    <w:lsdException w:name="Grid Table 1 Light Accent 3" w:uiPriority="46"/>
+    <w:lsdException w:name="Grid Table 2 Accent 3" w:uiPriority="47"/>
+    <w:lsdException w:name="Grid Table 3 Accent 3" w:uiPriority="48"/>
+    <w:lsdException w:name="Grid Table 4 Accent 3" w:uiPriority="49"/>
+    <w:lsdException w:name="Grid Table 5 Dark Accent 3" w:uiPriority="50"/>
+    <w:lsdException w:name="Grid Table 6 Colorful Accent 3" w:uiPriority="51"/>
+    <w:lsdException w:name="Grid Table 7 Colorful Accent 3" w:uiPriority="52"/>
+    <w:lsdException w:name="Grid Table 1 Light Accent 4" w:uiPriority="46"/>
+    <w:lsdException w:name="Grid Table 2 Accent 4" w:uiPriority="47"/>
+    <w:lsdException w:name="Grid Table 3 Accent 4" w:uiPriority="48"/>
+    <w:lsdException w:name="Grid Table 4 Accent 4" w:uiPriority="49"/>
+    <w:lsdException w:name="Grid Table 5 Dark Accent 4" w:uiPriority="50"/>
+    <w:lsdException w:name="Grid Table 6 Colorful Accent 4" w:uiPriority="51"/>
+    <w:lsdException w:name="Grid Table 7 Colorful Accent 4" w:uiPriority="52"/>
+    <w:lsdException w:name="Grid Table 1 Light Accent 5" w:uiPriority="46"/>
+    <w:lsdException w:name="Grid Table 2 Accent 5" w:uiPriority="47"/>
+    <w:lsdException w:name="Grid Table 3 Accent 5" w:uiPriority="48"/>
+    <w:lsdException w:name="Grid Table 4 Accent 5" w:uiPriority="49"/>
+    <w:lsdException w:name="Grid Table 5 Dark Accent 5" w:uiPriority="50"/>
+    <w:lsdException w:name="Grid Table 6 Colorful Accent 5" w:uiPriority="51"/>
+    <w:lsdException w:name="Grid Table 7 Colorful Accent 5" w:uiPriority="52"/>
+    <w:lsdException w:name="Grid Table 1 Light Accent 6" w:uiPriority="46"/>
+    <w:lsdException w:name="Grid Table 2 Accent 6" w:uiPriority="47"/>
+    <w:lsdException w:name="Grid Table 3 Accent 6" w:uiPriority="48"/>
+    <w:lsdException w:name="Grid Table 4 Accent 6" w:uiPriority="49"/>
+    <w:lsdException w:name="Grid Table 5 Dark Accent 6" w:uiPriority="50"/>
+    <w:lsdException w:name="Grid Table 6 Colorful Accent 6" w:uiPriority="51"/>
+    <w:lsdException w:name="Grid Table 7 Colorful Accent 6" w:uiPriority="52"/>
+    <w:lsdException w:name="List Table 1 Light" w:uiPriority="46"/>
+    <w:lsdException w:name="List Table 2" w:uiPriority="47"/>
+    <w:lsdException w:name="List Table 3" w:uiPriority="48"/>
+    <w:lsdException w:name="List Table 4" w:uiPriority="49"/>
+    <w:lsdException w:name="List Table 5 Dark" w:uiPriority="50"/>
+    <w:lsdException w:name="List Table 6 Colorful" w:uiPriority="51"/>
+    <w:lsdException w:name="List Table 7 Colorful" w:uiPriority="52"/>
+    <w:lsdException w:name="List Table 1 Light Accent 1" w:uiPriority="46"/>
+    <w:lsdException w:name="List Table 2 Accent 1" w:uiPriority="47"/>
+    <w:lsdException w:name="List Table 3 Accent 1" w:uiPriority="48"/>
+    <w:lsdException w:name="List Table 4 Accent 1" w:uiPriority="49"/>
+    <w:lsdException w:name="List Table 5 Dark Accent 1" w:uiPriority="50"/>
+    <w:lsdException w:name="List Table 6 Colorful Accent 1" w:uiPriority="51"/>
+    <w:lsdException w:name="List Table 7 Colorful Accent 1" w:uiPriority="52"/>
+    <w:lsdException w:name="List Table 1 Light Accent 2" w:uiPriority="46"/>
+    <w:lsdException w:name="List Table 2 Accent 2" w:uiPriority="47"/>
+    <w:lsdException w:name="List Table 3 Accent 2" w:uiPriority="48"/>
+    <w:lsdException w:name="List Table 4 Accent 2" w:uiPriority="49"/>
+    <w:lsdException w:name="List Table 5 Dark Accent 2" w:uiPriority="50"/>
+    <w:lsdException w:name="List Table 6 Colorful Accent 2" w:uiPriority="51"/>
+    <w:lsdException w:name="List Table 7 Colorful Accent 2" w:uiPriority="52"/>
+    <w:lsdException w:name="List Table 1 Light Accent 3" w:uiPriority="46"/>
+    <w:lsdException w:name="List Table 2 Accent 3" w:uiPriority="47"/>
+    <w:lsdException w:name="List Table 3 Accent 3" w:uiPriority="48"/>
+    <w:lsdException w:name="List Table 4 Accent 3" w:uiPriority="49"/>
+    <w:lsdException w:name="List Table 5 Dark Accent 3" w:uiPriority="50"/>
+    <w:lsdException w:name="List Table 6 Colorful Accent 3" w:uiPriority="51"/>
+    <w:lsdException w:name="List Table 7 Colorful Accent 3" w:uiPriority="52"/>
+    <w:lsdException w:name="List Table 1 Light Accent 4" w:uiPriority="46"/>
+    <w:lsdException w:name="List Table 2 Accent 4" w:uiPriority="47"/>
+    <w:lsdException w:name="List Table 3 Accent 4" w:uiPriority="48"/>
+    <w:lsdException w:name="List Table 4 Accent 4" w:uiPriority="49"/>
+    <w:lsdException w:name="List Table 5 Dark Accent 4" w:uiPriority="50"/>
+    <w:lsdException w:name="List Table 6 Colorful Accent 4" w:uiPriority="51"/>
+    <w:lsdException w:name="List Table 7 Colorful Accent 4" w:uiPriority="52"/>
+    <w:lsdException w:name="List Table 1 Light Accent 5" w:uiPriority="46"/>
+    <w:lsdException w:name="List Table 2 Accent 5" w:uiPriority="47"/>
+    <w:lsdException w:name="List Table 3 Accent 5" w:uiPriority="48"/>
+    <w:lsdException w:name="List Table 4 Accent 5" w:uiPriority="49"/>
+    <w:lsdException w:name="List Table 5 Dark Accent 5" w:uiPriority="50"/>
+    <w:lsdException w:name="List Table 6 Colorful Accent 5" w:uiPriority="51"/>
+    <w:lsdException w:name="List Table 7 Colorful Accent 5" w:uiPriority="52"/>
+    <w:lsdException w:name="List Table 1 Light Accent 6" w:uiPriority="46"/>
+    <w:lsdException w:name="List Table 2 Accent 6" w:uiPriority="47"/>
+    <w:lsdException w:name="List Table 3 Accent 6" w:uiPriority="48"/>
+    <w:lsdException w:name="List Table 4 Accent 6" w:uiPriority="49"/>
+    <w:lsdException w:name="List Table 5 Dark Accent 6" w:uiPriority="50"/>
+    <w:lsdException w:name="List Table 6 Colorful Accent 6" w:uiPriority="51"/>
+    <w:lsdException w:name="List Table 7 Colorful Accent 6" w:uiPriority="52"/>
   </w:latentStyles>
   <w:style w:type="paragraph" w:default="1" w:styleId="Normal">
     <w:name w:val="Normal"/>

</xml_diff>

<commit_message>
Getting length of Tick, updated proposal
Trying to get the tick length of the MIDI sequence. With the Tick length
I would be able to determine note duration by getting the length of an
event in ticks and multiplying the tick length.
</commit_message>
<xml_diff>
--- a/Documentation/Weekly Project Summary.docx
+++ b/Documentation/Weekly Project Summary.docx
@@ -523,6 +523,15 @@
               </w:rPr>
               <w:t xml:space="preserve">Project Status: </w:t>
             </w:r>
+            <w:r>
+              <w:rPr>
+                <w:sz w:val="20"/>
+                <w:szCs w:val="20"/>
+              </w:rPr>
+              <w:t>Yellow</w:t>
+            </w:r>
+            <w:bookmarkStart w:id="0" w:name="_GoBack"/>
+            <w:bookmarkEnd w:id="0"/>
           </w:p>
         </w:tc>
       </w:tr>
@@ -590,8 +599,6 @@
               </w:rPr>
               <w:t>Completed scale detector</w:t>
             </w:r>
-            <w:bookmarkStart w:id="0" w:name="_GoBack"/>
-            <w:bookmarkEnd w:id="0"/>
           </w:p>
         </w:tc>
       </w:tr>

</xml_diff>

<commit_message>
Worked 8 hrs on Intervals
Have intervals setup, need to do test to make sure it's working. Then
need to find ways to use the intervals and incorporate it into the
clustering algorithm.
</commit_message>
<xml_diff>
--- a/Documentation/Weekly Project Summary.docx
+++ b/Documentation/Weekly Project Summary.docx
@@ -18,28 +18,8 @@
         </w:rPr>
         <w:t>Capstone Weekly Project Summary</w:t>
       </w:r>
-    </w:p>
-    <w:p>
-      <w:pPr>
-        <w:rPr>
-          <w:sz w:val="20"/>
-          <w:szCs w:val="20"/>
-        </w:rPr>
-      </w:pPr>
-      <w:r>
-        <w:rPr>
-          <w:sz w:val="20"/>
-          <w:szCs w:val="20"/>
-        </w:rPr>
-        <w:t>Keep your total weekly project summary to a single double-sided printed page.</w:t>
-      </w:r>
-      <w:r>
-        <w:rPr>
-          <w:sz w:val="20"/>
-          <w:szCs w:val="20"/>
-        </w:rPr>
-        <w:t xml:space="preserve">  </w:t>
-      </w:r>
+      <w:bookmarkStart w:id="0" w:name="_GoBack"/>
+      <w:bookmarkEnd w:id="0"/>
     </w:p>
     <w:tbl>
       <w:tblPr>
@@ -454,6 +434,13 @@
                 <w:szCs w:val="20"/>
               </w:rPr>
             </w:pPr>
+            <w:r>
+              <w:rPr>
+                <w:sz w:val="20"/>
+                <w:szCs w:val="20"/>
+              </w:rPr>
+              <w:t xml:space="preserve">This week’s main focus was on parsing data out of a given midi file. </w:t>
+            </w:r>
           </w:p>
         </w:tc>
       </w:tr>
@@ -632,6 +619,13 @@
                 <w:szCs w:val="20"/>
               </w:rPr>
             </w:pPr>
+            <w:r>
+              <w:rPr>
+                <w:sz w:val="20"/>
+                <w:szCs w:val="20"/>
+              </w:rPr>
+              <w:t>Had trouble pulling out notes and comparing them. However, I believe I’m on the right track to getting what I need.</w:t>
+            </w:r>
           </w:p>
         </w:tc>
       </w:tr>
@@ -790,6 +784,13 @@
                 <w:szCs w:val="20"/>
               </w:rPr>
             </w:pPr>
+            <w:r>
+              <w:rPr>
+                <w:sz w:val="20"/>
+                <w:szCs w:val="20"/>
+              </w:rPr>
+              <w:t>Note durations are a key element in determining the beats per minute and will also be a important value to consider when determining eras.</w:t>
+            </w:r>
           </w:p>
         </w:tc>
       </w:tr>
@@ -995,6 +996,42 @@
                 <w:szCs w:val="20"/>
               </w:rPr>
             </w:pPr>
+            <w:r>
+              <w:rPr>
+                <w:sz w:val="20"/>
+                <w:szCs w:val="20"/>
+              </w:rPr>
+              <w:t>I personally want to use linear regression to determine where a song best fits to an era.</w:t>
+            </w:r>
+          </w:p>
+          <w:p>
+            <w:pPr>
+              <w:rPr>
+                <w:sz w:val="20"/>
+                <w:szCs w:val="20"/>
+              </w:rPr>
+            </w:pPr>
+            <w:r>
+              <w:rPr>
+                <w:sz w:val="20"/>
+                <w:szCs w:val="20"/>
+              </w:rPr>
+              <w:t xml:space="preserve">Also, finally able to determine the duration of a note. Hard to find time to work being </w:t>
+            </w:r>
+            <w:r>
+              <w:rPr>
+                <w:sz w:val="20"/>
+                <w:szCs w:val="20"/>
+              </w:rPr>
+              <w:t xml:space="preserve">a </w:t>
+            </w:r>
+            <w:r>
+              <w:rPr>
+                <w:sz w:val="20"/>
+                <w:szCs w:val="20"/>
+              </w:rPr>
+              <w:t>finals week.</w:t>
+            </w:r>
           </w:p>
         </w:tc>
       </w:tr>
@@ -1173,6 +1210,13 @@
                 <w:szCs w:val="20"/>
               </w:rPr>
             </w:pPr>
+            <w:r>
+              <w:rPr>
+                <w:sz w:val="20"/>
+                <w:szCs w:val="20"/>
+              </w:rPr>
+              <w:t>Created an object to contain all the information I need to parse through to determine and era. Not certain if I’m going to use linear regression to do machine learning.</w:t>
+            </w:r>
           </w:p>
         </w:tc>
       </w:tr>
@@ -1296,15 +1340,13 @@
               </w:rPr>
               <w:t xml:space="preserve">Decided to use clustering </w:t>
             </w:r>
-            <w:proofErr w:type="spellStart"/>
-            <w:r>
-              <w:rPr>
-                <w:sz w:val="20"/>
-                <w:szCs w:val="20"/>
-              </w:rPr>
-              <w:t>algoritm</w:t>
-            </w:r>
-            <w:proofErr w:type="spellEnd"/>
+            <w:r>
+              <w:rPr>
+                <w:sz w:val="20"/>
+                <w:szCs w:val="20"/>
+              </w:rPr>
+              <w:t>algorithm</w:t>
+            </w:r>
           </w:p>
           <w:p>
             <w:pPr>
@@ -1325,15 +1367,13 @@
               </w:rPr>
               <w:t xml:space="preserve">Made </w:t>
             </w:r>
-            <w:proofErr w:type="spellStart"/>
-            <w:r>
-              <w:rPr>
-                <w:sz w:val="20"/>
-                <w:szCs w:val="20"/>
-              </w:rPr>
-              <w:t>algoritm</w:t>
-            </w:r>
-            <w:proofErr w:type="spellEnd"/>
+            <w:r>
+              <w:rPr>
+                <w:sz w:val="20"/>
+                <w:szCs w:val="20"/>
+              </w:rPr>
+              <w:t>algorithm</w:t>
+            </w:r>
             <w:r>
               <w:rPr>
                 <w:sz w:val="20"/>
@@ -1376,6 +1416,21 @@
                 <w:szCs w:val="20"/>
               </w:rPr>
             </w:pPr>
+            <w:r>
+              <w:rPr>
+                <w:sz w:val="20"/>
+                <w:szCs w:val="20"/>
+              </w:rPr>
+              <w:t xml:space="preserve">Decided to use clustering algorithm to detect era because I’m to assign certain areas to </w:t>
+            </w:r>
+            <w:r>
+              <w:rPr>
+                <w:sz w:val="20"/>
+                <w:szCs w:val="20"/>
+              </w:rPr>
+              <w:lastRenderedPageBreak/>
+              <w:t xml:space="preserve">certain variables. This will give an unsupervised approach to machine learning and seemed to make the most sense. </w:t>
+            </w:r>
           </w:p>
         </w:tc>
       </w:tr>
@@ -1472,7 +1527,6 @@
                 <w:sz w:val="20"/>
                 <w:szCs w:val="20"/>
               </w:rPr>
-              <w:lastRenderedPageBreak/>
               <w:t>Tasks Completed/New  Functionality</w:t>
             </w:r>
           </w:p>
@@ -1501,33 +1555,6 @@
               <w:t>Finished Clustering Algorithm</w:t>
             </w:r>
           </w:p>
-          <w:p>
-            <w:pPr>
-              <w:pStyle w:val="ListParagraph"/>
-              <w:numPr>
-                <w:ilvl w:val="0"/>
-                <w:numId w:val="1"/>
-              </w:numPr>
-              <w:rPr>
-                <w:sz w:val="20"/>
-                <w:szCs w:val="20"/>
-              </w:rPr>
-            </w:pPr>
-            <w:r>
-              <w:rPr>
-                <w:sz w:val="20"/>
-                <w:szCs w:val="20"/>
-              </w:rPr>
-              <w:t>Found Solution to Determine Number of Clusters in a S</w:t>
-            </w:r>
-            <w:r>
-              <w:rPr>
-                <w:sz w:val="20"/>
-                <w:szCs w:val="20"/>
-              </w:rPr>
-              <w:t>et</w:t>
-            </w:r>
-          </w:p>
         </w:tc>
       </w:tr>
       <w:tr>
@@ -1562,6 +1589,13 @@
                 <w:szCs w:val="20"/>
               </w:rPr>
             </w:pPr>
+            <w:r>
+              <w:rPr>
+                <w:sz w:val="20"/>
+                <w:szCs w:val="20"/>
+              </w:rPr>
+              <w:t>Completed the clustering algorithm, but results show inaccuracies and it seems really buggy. It is clustering, but results are not acceptable.</w:t>
+            </w:r>
           </w:p>
         </w:tc>
       </w:tr>
@@ -1685,8 +1719,6 @@
               </w:rPr>
               <w:t>Clustering Algorithm Working</w:t>
             </w:r>
-            <w:bookmarkStart w:id="0" w:name="_GoBack"/>
-            <w:bookmarkEnd w:id="0"/>
           </w:p>
         </w:tc>
       </w:tr>
@@ -1722,6 +1754,13 @@
                 <w:szCs w:val="20"/>
               </w:rPr>
             </w:pPr>
+            <w:r>
+              <w:rPr>
+                <w:sz w:val="20"/>
+                <w:szCs w:val="20"/>
+              </w:rPr>
+              <w:t>Finding a lot of logic errors when comparing notes and other values. Fixed a few, and accuracy is improving, however results are still inadequate.</w:t>
+            </w:r>
           </w:p>
         </w:tc>
       </w:tr>
@@ -1933,7 +1972,10 @@
       <w:jc w:val="right"/>
     </w:pPr>
     <w:r>
-      <w:t xml:space="preserve">Student Name: </w:t>
+      <w:t>Student Name:</w:t>
+    </w:r>
+    <w:r>
+      <w:t xml:space="preserve"> Chad Baldwin</w:t>
     </w:r>
   </w:p>
   <w:p>
@@ -1943,6 +1985,9 @@
     </w:pPr>
     <w:r>
       <w:t xml:space="preserve">Project: </w:t>
+    </w:r>
+    <w:r>
+      <w:t>Midi Me (Summer Capstone 2013)</w:t>
     </w:r>
   </w:p>
 </w:hdr>

</xml_diff>